<commit_message>
Lahky commit, idem restarovat pc a uz je to nebezpecne
</commit_message>
<xml_diff>
--- a/ŽILINSKÁ UNIVERZITA V ŽILINE.docx
+++ b/ŽILINSKÁ UNIVERZITA V ŽILINE.docx
@@ -1446,23 +1446,7 @@
                 <w:noProof/>
                 <w:lang w:val="sk-SK"/>
               </w:rPr>
-              <w:t>3.2 Windows presentation</w:t>
-            </w:r>
-            <w:r>
-              <w:rPr>
-                <w:rStyle w:val="Hyperlink"/>
-                <w:noProof/>
-                <w:lang w:val="sk-SK"/>
-              </w:rPr>
-              <w:t xml:space="preserve"> </w:t>
-            </w:r>
-            <w:r>
-              <w:rPr>
-                <w:rStyle w:val="Hyperlink"/>
-                <w:noProof/>
-                <w:lang w:val="sk-SK"/>
-              </w:rPr>
-              <w:t>foundation a WinForms</w:t>
+              <w:t>3.2 Windows presentation foundation a WinForms</w:t>
             </w:r>
             <w:r>
               <w:rPr>
@@ -4379,7 +4363,7 @@
             <v:path o:extrusionok="f" gradientshapeok="t" o:connecttype="rect"/>
             <o:lock v:ext="edit" aspectratio="t"/>
           </v:shapetype>
-          <v:shape id="_x0000_i1028" type="#_x0000_t75" style="width:390.5pt;height:244.5pt">
+          <v:shape id="_x0000_i1025" type="#_x0000_t75" style="width:390.5pt;height:244.5pt">
             <v:imagedata r:id="rId12" o:title="ukazkafaktury"/>
           </v:shape>
         </w:pict>
@@ -4910,7 +4894,7 @@
         </w:rPr>
         <w:lastRenderedPageBreak/>
         <w:pict>
-          <v:shape id="_x0000_i1025" type="#_x0000_t75" style="width:353.5pt;height:261pt">
+          <v:shape id="_x0000_i1026" type="#_x0000_t75" style="width:353.5pt;height:261pt">
             <v:imagedata r:id="rId13" o:title="Untitled1"/>
           </v:shape>
         </w:pict>
@@ -6030,7 +6014,7 @@
         </w:rPr>
         <w:lastRenderedPageBreak/>
         <w:pict>
-          <v:shape id="_x0000_i1026" type="#_x0000_t75" style="width:467.5pt;height:229pt">
+          <v:shape id="_x0000_i1028" type="#_x0000_t75" style="width:467.5pt;height:229pt">
             <v:imagedata r:id="rId15" o:title="Untitled"/>
           </v:shape>
         </w:pict>
@@ -6967,7 +6951,7 @@
           <w:szCs w:val="24"/>
         </w:rPr>
         <w:pict>
-          <v:shape id="_x0000_i1038" type="#_x0000_t75" style="width:184.5pt;height:41.5pt">
+          <v:shape id="_x0000_i1029" type="#_x0000_t75" style="width:184.5pt;height:41.5pt">
             <v:imagedata r:id="rId16" o:title="XAmlWpf"/>
           </v:shape>
         </w:pict>
@@ -7608,6 +7592,7 @@
         <w:ind w:firstLine="720"/>
         <w:rPr>
           <w:szCs w:val="24"/>
+          <w:lang w:val="sk-SK"/>
         </w:rPr>
       </w:pPr>
       <w:r>
@@ -7673,20 +7658,61 @@
         </w:rPr>
         <w:t>. OCR je v praxi obyčajne využívaný na zbieranie dát z faktúr, kde štruktúra dokumentu a farba pozadia je jednodná.</w:t>
       </w:r>
-    </w:p>
-    <w:p>
-      <w:pPr>
+      <w:r>
+        <w:rPr>
+          <w:szCs w:val="24"/>
+          <w:lang w:val="sk-SK"/>
+        </w:rPr>
+        <w:t xml:space="preserve"> Ako príklad uvádzam fotografiu ktorá ľudským okom pôsobí byť nastavená ideálne, napriek tomu ani jedna z knižníc nebola schopná z nej meno správne vyčítať.</w:t>
+      </w:r>
+    </w:p>
+    <w:p>
+      <w:pPr>
+        <w:keepNext/>
         <w:ind w:firstLine="720"/>
-        <w:rPr>
-          <w:szCs w:val="24"/>
-          <w:lang w:val="sk-SK"/>
-        </w:rPr>
-      </w:pPr>
-      <w:r>
-        <w:rPr>
-          <w:szCs w:val="24"/>
-          <w:lang w:val="sk-SK"/>
-        </w:rPr>
+        <w:jc w:val="center"/>
+      </w:pPr>
+      <w:r>
+        <w:rPr>
+          <w:noProof/>
+        </w:rPr>
+      </w:r>
+      <w:r>
+        <w:pict>
+          <v:shape id="_x0000_s1041" type="#_x0000_t75" style="width:143pt;height:96pt;mso-left-percent:-10001;mso-top-percent:-10001;mso-position-horizontal:absolute;mso-position-horizontal-relative:char;mso-position-vertical:absolute;mso-position-vertical-relative:line;mso-left-percent:-10001;mso-top-percent:-10001">
+            <v:imagedata r:id="rId18" o:title="Obcianskz"/>
+            <w10:wrap type="none"/>
+            <w10:anchorlock/>
+          </v:shape>
+        </w:pict>
+      </w:r>
+    </w:p>
+    <w:p>
+      <w:pPr>
+        <w:pStyle w:val="Caption"/>
+        <w:jc w:val="center"/>
+        <w:rPr>
+          <w:szCs w:val="24"/>
+        </w:rPr>
+      </w:pPr>
+      <w:r>
+        <w:t>Fotografia mena na občianskom preukaze, ako test OCR knižníc.</w:t>
+      </w:r>
+    </w:p>
+    <w:p>
+      <w:pPr>
+        <w:ind w:firstLine="720"/>
+        <w:rPr>
+          <w:szCs w:val="24"/>
+          <w:lang w:val="sk-SK"/>
+        </w:rPr>
+      </w:pPr>
+      <w:r>
+        <w:rPr>
+          <w:szCs w:val="24"/>
+          <w:lang w:val="sk-SK"/>
+        </w:rPr>
+        <w:lastRenderedPageBreak/>
         <w:t xml:space="preserve">Identifikácia telefónom môže byť tiež problémom. </w:t>
       </w:r>
       <w:r>
@@ -7717,15 +7743,7 @@
           <w:szCs w:val="24"/>
           <w:lang w:val="sk-SK"/>
         </w:rPr>
-        <w:t xml:space="preserve">Poslednou a najjednoduchšou variantou, je identifikácia občianskym bez akýchkoľvek dalších systémov okrem skladovej aplikácie. Každému novému zákazníkovy bude idenfifikačný kód priradení, pri vytvorení zákazníka v systéme. Osoba pracujúca z aplikáciou si tak môže </w:t>
-      </w:r>
-      <w:r>
-        <w:rPr>
-          <w:szCs w:val="24"/>
-          <w:lang w:val="sk-SK"/>
-        </w:rPr>
-        <w:lastRenderedPageBreak/>
-        <w:t xml:space="preserve">opakovaných návštevníkov jednoducho nájsť v aplikácii podľa mena, za predpokladu, že mená su relatívne jedinečné, alebo podľa jedinečného priradeného identifikačného kódu. </w:t>
+        <w:t xml:space="preserve">Poslednou a najjednoduchšou variantou, je identifikácia občianskym bez akýchkoľvek dalších systémov okrem skladovej aplikácie. Každému novému zákazníkovy bude idenfifikačný kód priradení, pri vytvorení zákazníka v systéme. Osoba pracujúca z aplikáciou si tak môže opakovaných návštevníkov jednoducho nájsť v aplikácii podľa mena, za predpokladu, že mená su relatívne jedinečné, alebo podľa jedinečného priradeného identifikačného kódu. </w:t>
       </w:r>
       <w:r>
         <w:rPr>
@@ -8040,6 +8058,7 @@
         <w:rPr>
           <w:lang w:val="sk-SK"/>
         </w:rPr>
+        <w:lastRenderedPageBreak/>
         <w:t xml:space="preserve">5 </w:t>
       </w:r>
       <w:r>
@@ -8153,15 +8172,7 @@
           <w:szCs w:val="24"/>
           <w:lang w:val="sk-SK"/>
         </w:rPr>
-        <w:t xml:space="preserve">Zákazník musí mať automaticky generovaný identifikačný klúč ktorý ho bude daľej reprezentovať, skladá sa z dvoch častí, posledných dvoch cifier aktuálneho roku a najmenšieho voľného trojciferného čísla vadšieho ako 100. Musí obsahovať údaje prvé meno, druhé meno, </w:t>
-      </w:r>
-      <w:r>
-        <w:rPr>
-          <w:szCs w:val="24"/>
-          <w:lang w:val="sk-SK"/>
-        </w:rPr>
-        <w:lastRenderedPageBreak/>
-        <w:t>telefónne číslo, adresa, a počet tovaru ktorý má. Užívateľ ich musí byť schopný pridávať, upravovať všetky údaje okrem identifikačného klúča, nesm</w:t>
+        <w:t>Zákazník musí mať automaticky generovaný identifikačný klúč ktorý ho bude daľej reprezentovať, skladá sa z dvoch častí, posledných dvoch cifier aktuálneho roku a najmenšieho voľného trojciferného čísla vadšieho ako 100. Musí obsahovať údaje prvé meno, druhé meno, telefónne číslo, adresa, a počet tovaru ktorý má. Užívateľ ich musí byť schopný pridávať, upravovať všetky údaje okrem identifikačného klúča, nesm</w:t>
       </w:r>
       <w:r>
         <w:rPr>
@@ -8683,7 +8694,15 @@
           <w:szCs w:val="24"/>
           <w:lang w:val="sk-SK"/>
         </w:rPr>
-        <w:t xml:space="preserve"> V databáze bude uložený len názov obrázku, webové rohranie aj aplikácia si musia byť schopné dané obrázky dosťahovať z</w:t>
+        <w:t xml:space="preserve"> V databáze bude uložený len názov obrázku, webové rohranie aj aplikácia si musia byť schopné dané obrázky dosťahovať </w:t>
+      </w:r>
+      <w:r>
+        <w:rPr>
+          <w:szCs w:val="24"/>
+          <w:lang w:val="sk-SK"/>
+        </w:rPr>
+        <w:lastRenderedPageBreak/>
+        <w:t>z</w:t>
       </w:r>
       <w:r>
         <w:rPr>
@@ -8730,7 +8749,6 @@
           <w:noProof/>
           <w:szCs w:val="24"/>
         </w:rPr>
-        <w:lastRenderedPageBreak/>
         <w:drawing>
           <wp:inline distT="0" distB="0" distL="0" distR="0" wp14:anchorId="1D9B4AF6" wp14:editId="6997801A">
             <wp:extent cx="2724150" cy="2044700"/>
@@ -8749,7 +8767,7 @@
                     </pic:cNvPicPr>
                   </pic:nvPicPr>
                   <pic:blipFill>
-                    <a:blip r:embed="rId18">
+                    <a:blip r:embed="rId19">
                       <a:extLst>
                         <a:ext uri="{28A0092B-C50C-407E-A947-70E740481C1C}">
                           <a14:useLocalDpi xmlns:a14="http://schemas.microsoft.com/office/drawing/2010/main" val="0"/>
@@ -9191,6 +9209,7 @@
         <w:rPr>
           <w:szCs w:val="24"/>
         </w:rPr>
+        <w:lastRenderedPageBreak/>
         <w:tab/>
         <w:t xml:space="preserve">Zoznam všetkých záznamov bude tabuľka s možnosťou vybratia dátumu dňa ako filtrovanie. Tabuľka musí obsahovať stĺpec s textom ktorý bude </w:t>
       </w:r>
@@ -9229,7 +9248,6 @@
         <w:rPr>
           <w:szCs w:val="24"/>
         </w:rPr>
-        <w:lastRenderedPageBreak/>
         <w:tab/>
         <w:t>Pri vrátení sa k tomuto oknu z</w:t>
       </w:r>
@@ -9350,8 +9368,8 @@
           <w:lang w:val="sk-SK"/>
         </w:rPr>
         <w:pict>
-          <v:shape id="_x0000_i1029" type="#_x0000_t75" style="width:448pt;height:2in">
-            <v:imagedata r:id="rId19" o:title="Stavy"/>
+          <v:shape id="_x0000_i1030" type="#_x0000_t75" style="width:448pt;height:2in">
+            <v:imagedata r:id="rId20" o:title="Stavy"/>
           </v:shape>
         </w:pict>
       </w:r>
@@ -9535,6 +9553,7 @@
         <w:rPr>
           <w:lang w:val="sk-SK"/>
         </w:rPr>
+        <w:lastRenderedPageBreak/>
         <w:t>5</w:t>
       </w:r>
       <w:r>
@@ -9569,15 +9588,7 @@
           <w:szCs w:val="24"/>
           <w:lang w:val="sk-SK"/>
         </w:rPr>
-        <w:t xml:space="preserve">Pri neuložených zmenách a pokuse odchodu z okna, aplikácia sa opýta či zmeny uloží. Ak používateľ chce zmeny uložiť a z nejakého dôvodu operácia nepredbehne úspešne, používateľa </w:t>
-      </w:r>
-      <w:r>
-        <w:rPr>
-          <w:szCs w:val="24"/>
-          <w:lang w:val="sk-SK"/>
-        </w:rPr>
-        <w:lastRenderedPageBreak/>
-        <w:t>vráti naspať do okna užívateľa. Ak údaje neopraví a pokúsi sa okno opustiť znova, aplikácia mu to bez opýtania dovolí. Ak zmeni uložiť nechce, bez oznamu odchádza.</w:t>
+        <w:t>Pri neuložených zmenách a pokuse odchodu z okna, aplikácia sa opýta či zmeny uloží. Ak používateľ chce zmeny uložiť a z nejakého dôvodu operácia nepredbehne úspešne, používateľa vráti naspať do okna užívateľa. Ak údaje neopraví a pokúsi sa okno opustiť znova, aplikácia mu to bez opýtania dovolí. Ak zmeni uložiť nechce, bez oznamu odchádza.</w:t>
       </w:r>
     </w:p>
     <w:p>
@@ -9751,7 +9762,7 @@
                           <pic:cNvPicPr/>
                         </pic:nvPicPr>
                         <pic:blipFill>
-                          <a:blip r:embed="rId20">
+                          <a:blip r:embed="rId21">
                             <a:extLst>
                               <a:ext uri="{28A0092B-C50C-407E-A947-70E740481C1C}">
                                 <a14:useLocalDpi xmlns:a14="http://schemas.microsoft.com/office/drawing/2010/main" val="0"/>
@@ -9823,7 +9834,7 @@
                           <pic:cNvPicPr/>
                         </pic:nvPicPr>
                         <pic:blipFill>
-                          <a:blip r:embed="rId21">
+                          <a:blip r:embed="rId22">
                             <a:extLst>
                               <a:ext uri="{28A0092B-C50C-407E-A947-70E740481C1C}">
                                 <a14:useLocalDpi xmlns:a14="http://schemas.microsoft.com/office/drawing/2010/main" val="0"/>
@@ -9919,7 +9930,7 @@
                           <pic:cNvPicPr/>
                         </pic:nvPicPr>
                         <pic:blipFill>
-                          <a:blip r:embed="rId22">
+                          <a:blip r:embed="rId23">
                             <a:extLst>
                               <a:ext uri="{28A0092B-C50C-407E-A947-70E740481C1C}">
                                 <a14:useLocalDpi xmlns:a14="http://schemas.microsoft.com/office/drawing/2010/main" val="0"/>
@@ -9991,7 +10002,7 @@
                           <pic:cNvPicPr/>
                         </pic:nvPicPr>
                         <pic:blipFill>
-                          <a:blip r:embed="rId23">
+                          <a:blip r:embed="rId24">
                             <a:extLst>
                               <a:ext uri="{28A0092B-C50C-407E-A947-70E740481C1C}">
                                 <a14:useLocalDpi xmlns:a14="http://schemas.microsoft.com/office/drawing/2010/main" val="0"/>
@@ -10148,6 +10159,7 @@
         <w:rPr>
           <w:noProof/>
         </w:rPr>
+        <w:lastRenderedPageBreak/>
         <w:drawing>
           <wp:inline distT="0" distB="0" distL="0" distR="0" wp14:anchorId="24FD3577" wp14:editId="20F8C97C">
             <wp:extent cx="1955800" cy="1412175"/>
@@ -10166,7 +10178,7 @@
                     </pic:cNvPicPr>
                   </pic:nvPicPr>
                   <pic:blipFill>
-                    <a:blip r:embed="rId24">
+                    <a:blip r:embed="rId25">
                       <a:extLst>
                         <a:ext uri="{28A0092B-C50C-407E-A947-70E740481C1C}">
                           <a14:useLocalDpi xmlns:a14="http://schemas.microsoft.com/office/drawing/2010/main" val="0"/>
@@ -10211,38 +10223,203 @@
       </w:r>
     </w:p>
     <w:p>
-      <w:r>
-        <w:rPr>
-          <w:lang w:val="sk-SK"/>
-        </w:rPr>
-        <w:lastRenderedPageBreak/>
+      <w:pPr>
+        <w:rPr>
+          <w:lang w:val="sk-SK"/>
+        </w:rPr>
+      </w:pPr>
+      <w:r>
+        <w:rPr>
+          <w:lang w:val="sk-SK"/>
+        </w:rPr>
         <w:tab/>
         <w:t>Samostatné tabuľky sú vykreslované v aplikácií pomocou objektu dataGrid</w:t>
       </w:r>
+      <w:r>
+        <w:rPr>
+          <w:lang w:val="sk-SK"/>
+        </w:rPr>
+        <w:t>, každá má svoje určité vyhľadávacie políčka formou Comboboxu, alebo DatePickerom. Konvenciou je zobrazovanie ovládacích prvkov na pravej strane tabuľky. Údaje vnich sú vytvárané nasledovným spôsobom.</w:t>
+      </w:r>
+      <w:r>
+        <w:rPr>
+          <w:lang w:val="sk-SK"/>
+        </w:rPr>
+        <w:t xml:space="preserve"> Pri inicializácií tabuľky sa aplikácia pripojí na verejnú databázu, odkiaľ si požadované údaje stiahne a vloží ich do objektu</w:t>
+      </w:r>
+      <w:r>
+        <w:rPr>
+          <w:lang w:val="sk-SK"/>
+        </w:rPr>
+        <w:t>(alebo viacerých)</w:t>
+      </w:r>
+      <w:r>
+        <w:rPr>
+          <w:lang w:val="sk-SK"/>
+        </w:rPr>
+        <w:t xml:space="preserve"> DataSet, ktorý zachováva údaje </w:t>
+      </w:r>
+      <w:r>
+        <w:rPr>
+          <w:lang w:val="sk-SK"/>
+        </w:rPr>
+        <w:t>v štruktúre podobnej z MySQL.</w:t>
+      </w:r>
+      <w:r>
+        <w:rPr>
+          <w:lang w:val="sk-SK"/>
+        </w:rPr>
+        <w:t xml:space="preserve"> DataSet potom v kóde programu upravíme na požadovanú štruktúru. DataSety je medzi sebou možné aj spájať, čo umožnuje jednoduchú úpravu dát aj pri tabuľkách skladajúcich sa z dát z viacerých príslušných MySQL tabuliek.</w:t>
+      </w:r>
+      <w:r>
+        <w:rPr>
+          <w:lang w:val="sk-SK"/>
+        </w:rPr>
+        <w:t xml:space="preserve"> Upravený DataSet vieme priamo pripojiť k objektu dataGrid. Úpravy ako farba riadkov, výmena poradia stĺcov sa uskutočnuje vždy po opatovnej inicializácií gridu. </w:t>
+      </w:r>
+      <w:r>
+        <w:rPr>
+          <w:lang w:val="sk-SK"/>
+        </w:rPr>
+        <w:t xml:space="preserve">Ovládacie prvky sú generované automaticky pomocou XAML. </w:t>
+      </w:r>
+      <w:r>
+        <w:rPr>
+          <w:lang w:val="sk-SK"/>
+        </w:rPr>
+        <w:t xml:space="preserve">Prikladám jednoduchý príklad </w:t>
+      </w:r>
+      <w:r>
+        <w:rPr>
+          <w:lang w:val="sk-SK"/>
+        </w:rPr>
+        <w:t>vytvorenia tabuľky zá</w:t>
+      </w:r>
+      <w:r>
+        <w:rPr>
+          <w:lang w:val="sk-SK"/>
+        </w:rPr>
+        <w:t>znamov</w:t>
+      </w:r>
+      <w:r>
+        <w:rPr>
+          <w:lang w:val="sk-SK"/>
+        </w:rPr>
+        <w:t>.</w:t>
+      </w:r>
+    </w:p>
+    <w:p>
+      <w:pPr>
+        <w:rPr>
+          <w:lang w:val="sk-SK"/>
+        </w:rPr>
+      </w:pPr>
+      <w:r>
+        <w:rPr>
+          <w:lang w:val="sk-SK"/>
+        </w:rPr>
+        <w:tab/>
+        <w:t>Oproti návrhu, zmenil sa systém fungovania popisu. V konkurečných aplikáciach som narazil na problém, kde popis tovaru sa nachádzal v samostatnom stĺpci, pretože popis môže byť obyčajne dlhší, a mal by byť jednoducho upraviteľný skladníkom. Pôvodne bol implementovaný systém vyzerajúci takto.</w:t>
+      </w:r>
+    </w:p>
+    <w:p>
+      <w:pPr>
+        <w:rPr>
+          <w:lang w:val="sk-SK"/>
+        </w:rPr>
+      </w:pPr>
+      <w:r>
+        <w:rPr>
+          <w:lang w:val="sk-SK"/>
+        </w:rPr>
+        <w:tab/>
+        <w:t xml:space="preserve">Bohužial, toto riešenie som musel odstráneniť a nahradiť štandardným konkurenčným z dôvodu potreby otvárania jednotlivých poznámok, ktoré chce skladník videť spolu s ostatnými údajmi tabuľky. </w:t>
+      </w:r>
+    </w:p>
+    <w:p>
+      <w:r>
+        <w:rPr>
+          <w:lang w:val="sk-SK"/>
+        </w:rPr>
+        <w:tab/>
+      </w:r>
+      <w:r>
+        <w:rPr>
+          <w:lang w:val="sk-SK"/>
+        </w:rPr>
+        <w:t xml:space="preserve">Pomocou XAML triggerov upravujem napríklad farbu označených riadkov </w:t>
+      </w:r>
+      <w:r>
+        <w:t>(na</w:t>
+      </w:r>
+      <w:r>
+        <w:rPr>
+          <w:lang w:val="sk-SK"/>
+        </w:rPr>
+        <w:t>ša aplikácia nemá vedieť označovať riadky, preto farbu označeného som nastavil na rovnakú ako má neoznačený</w:t>
+      </w:r>
+      <w:r>
+        <w:t>).</w:t>
+      </w:r>
+      <w:r>
+        <w:rPr>
+          <w:lang w:val="sk-SK"/>
+        </w:rPr>
+        <w:t xml:space="preserve"> Uvádzam spomínaný príklad</w:t>
+      </w:r>
       <w:bookmarkStart w:id="34" w:name="_GoBack"/>
       <w:bookmarkEnd w:id="34"/>
     </w:p>
     <w:p>
       <w:pPr>
-        <w:pStyle w:val="Heading2"/>
-        <w:rPr>
-          <w:lang w:val="sk-SK"/>
-        </w:rPr>
-      </w:pPr>
-      <w:r>
-        <w:rPr>
-          <w:lang w:val="sk-SK"/>
-        </w:rPr>
-        <w:t>5</w:t>
-      </w:r>
-      <w:r>
-        <w:t>.4.2</w:t>
-      </w:r>
-      <w:r>
-        <w:rPr>
-          <w:lang w:val="sk-SK"/>
-        </w:rPr>
-        <w:t xml:space="preserve"> Tabuľky</w:t>
+        <w:keepNext/>
+        <w:jc w:val="center"/>
+      </w:pPr>
+      <w:r>
+        <w:lastRenderedPageBreak/>
+        <w:pict>
+          <v:shape id="_x0000_i1040" type="#_x0000_t75" style="width:437.5pt;height:95.5pt">
+            <v:imagedata r:id="rId26" o:title="XAML triggers"/>
+          </v:shape>
+        </w:pict>
+      </w:r>
+    </w:p>
+    <w:p>
+      <w:pPr>
+        <w:pStyle w:val="Caption"/>
+        <w:jc w:val="center"/>
+        <w:rPr>
+          <w:lang w:val="sk-SK"/>
+        </w:rPr>
+      </w:pPr>
+      <w:r>
+        <w:t>Priklad vyu</w:t>
+      </w:r>
+      <w:r>
+        <w:rPr>
+          <w:lang w:val="sk-SK"/>
+        </w:rPr>
+        <w:t>žitia triggeru</w:t>
+      </w:r>
+    </w:p>
+    <w:p>
+      <w:pPr>
+        <w:rPr>
+          <w:lang w:val="sk-SK"/>
+        </w:rPr>
+      </w:pPr>
+      <w:r>
+        <w:rPr>
+          <w:lang w:val="sk-SK"/>
+        </w:rPr>
+        <w:tab/>
+        <w:t>Centrovanie tabuliek</w:t>
+      </w:r>
+      <w:r>
+        <w:rPr>
+          <w:lang w:val="sk-SK"/>
+        </w:rPr>
+        <w:t>, styli</w:t>
       </w:r>
     </w:p>
     <w:p>
@@ -10325,8 +10502,8 @@
       </w:pPr>
       <w:r>
         <w:pict>
-          <v:shape id="_x0000_i1030" type="#_x0000_t75" style="width:388.5pt;height:147.5pt">
-            <v:imagedata r:id="rId25" o:title="FindAvailableName"/>
+          <v:shape id="_x0000_i1031" type="#_x0000_t75" style="width:388.5pt;height:147.5pt">
+            <v:imagedata r:id="rId27" o:title="FindAvailableName"/>
           </v:shape>
         </w:pict>
       </w:r>
@@ -10355,16 +10532,17 @@
         <w:jc w:val="center"/>
       </w:pPr>
       <w:r>
+        <w:lastRenderedPageBreak/>
         <w:pict>
           <v:shape id="_x0000_i1032" type="#_x0000_t75" style="width:426pt;height:94pt">
-            <v:imagedata r:id="rId26" o:title="ftp_upload"/>
+            <v:imagedata r:id="rId28" o:title="ftp_upload"/>
           </v:shape>
         </w:pict>
       </w:r>
       <w:r>
         <w:pict>
-          <v:shape id="_x0000_i1031" type="#_x0000_t75" style="width:426pt;height:73.5pt">
-            <v:imagedata r:id="rId27" o:title="ftp_download"/>
+          <v:shape id="_x0000_i1033" type="#_x0000_t75" style="width:426pt;height:73.5pt">
+            <v:imagedata r:id="rId29" o:title="ftp_download"/>
           </v:shape>
         </w:pict>
       </w:r>
@@ -10399,7 +10577,6 @@
         <w:rPr>
           <w:lang w:val="sk-SK"/>
         </w:rPr>
-        <w:lastRenderedPageBreak/>
         <w:t>5</w:t>
       </w:r>
       <w:r>
@@ -10500,8 +10677,8 @@
           <w:szCs w:val="24"/>
         </w:rPr>
         <w:pict>
-          <v:shape id="_x0000_i1033" type="#_x0000_t75" style="width:294pt;height:58.5pt">
-            <v:imagedata r:id="rId28" o:title="webcam_pic"/>
+          <v:shape id="_x0000_i1034" type="#_x0000_t75" style="width:294pt;height:58.5pt">
+            <v:imagedata r:id="rId30" o:title="webcam_pic"/>
           </v:shape>
         </w:pict>
       </w:r>
@@ -10640,9 +10817,10 @@
           <w:b/>
           <w:szCs w:val="24"/>
         </w:rPr>
+        <w:lastRenderedPageBreak/>
         <w:pict>
-          <v:shape id="_x0000_i1034" type="#_x0000_t75" style="width:467.5pt;height:113pt">
-            <v:imagedata r:id="rId29" o:title="writing_to_pdf"/>
+          <v:shape id="_x0000_i1035" type="#_x0000_t75" style="width:467.5pt;height:113pt">
+            <v:imagedata r:id="rId31" o:title="writing_to_pdf"/>
           </v:shape>
         </w:pict>
       </w:r>
@@ -10672,8 +10850,8 @@
       </w:pPr>
       <w:r>
         <w:pict>
-          <v:shape id="_x0000_i1035" type="#_x0000_t75" style="width:334pt;height:94.5pt">
-            <v:imagedata r:id="rId30" o:title="printing_pdf"/>
+          <v:shape id="_x0000_i1036" type="#_x0000_t75" style="width:334pt;height:94.5pt">
+            <v:imagedata r:id="rId32" o:title="printing_pdf"/>
           </v:shape>
         </w:pict>
       </w:r>
@@ -10708,7 +10886,6 @@
         <w:rPr>
           <w:lang w:val="sk-SK"/>
         </w:rPr>
-        <w:lastRenderedPageBreak/>
         <w:t>6</w:t>
       </w:r>
       <w:r>
@@ -10933,6 +11110,7 @@
         </w:rPr>
       </w:pPr>
       <w:r>
+        <w:lastRenderedPageBreak/>
         <w:t>- View(Pohľad) je pasívnou časťou webovej aplikácie, pomocou tejto vrstvy sa používateľovy zobrazujú informácie</w:t>
       </w:r>
       <w:r>
@@ -10974,10 +11152,9 @@
         <w:jc w:val="center"/>
       </w:pPr>
       <w:r>
-        <w:lastRenderedPageBreak/>
         <w:pict>
-          <v:shape id="_x0000_i1036" type="#_x0000_t75" style="width:192pt;height:211.5pt">
-            <v:imagedata r:id="rId31" o:title="MVC-Process (1)"/>
+          <v:shape id="_x0000_i1037" type="#_x0000_t75" style="width:192pt;height:211.5pt">
+            <v:imagedata r:id="rId33" o:title="MVC-Process (1)"/>
           </v:shape>
         </w:pict>
       </w:r>
@@ -10995,7 +11172,9 @@
       <w:pPr>
         <w:keepNext/>
         <w:ind w:firstLine="720"/>
-        <w:jc w:val="center"/>
+        <w:rPr>
+          <w:lang w:val="sk-SK"/>
+        </w:rPr>
       </w:pPr>
       <w:r>
         <w:t>Príkladom v našom prípade sú napríklad zapínače otvor/zatvor</w:t>
@@ -11010,7 +11189,13 @@
         <w:rPr>
           <w:lang w:val="sk-SK"/>
         </w:rPr>
-        <w:t xml:space="preserve"> si pomocou Ajax-u vypýta príslušný obrázok ktorý má byť zobrazený v danom riadku tabuľky od príslušného kontrolera. Kontroler si ho vypýta od modelu, a pošle mu ho naspať ten ho pošle ďalej do prislúchajúcemu pohľadu kde sa vykreslí nový riadok. Prikladám ústrižky potrebného kódu, </w:t>
+        <w:t xml:space="preserve"> si pomocou Ajaxu </w:t>
+      </w:r>
+      <w:r>
+        <w:rPr>
+          <w:lang w:val="sk-SK"/>
+        </w:rPr>
+        <w:t xml:space="preserve">vypýta príslušný obrázok ktorý má byť zobrazený v danom riadku tabuľky od príslušného kontrolera. Kontroler si ho vypýta od modelu, a pošle mu ho naspať ten ho pošle ďalej do prislúchajúcemu pohľadu kde sa vykreslí nový riadok. Prikladám ústrižky potrebného kódu, </w:t>
       </w:r>
       <w:r>
         <w:rPr>
@@ -11024,12 +11209,17 @@
         </w:rPr>
         <w:t xml:space="preserve"> relatívnu cestu k stiahnutému obrázku</w:t>
       </w:r>
+    </w:p>
+    <w:p>
+      <w:pPr>
+        <w:keepNext/>
+      </w:pPr>
       <w:r>
         <w:rPr>
           <w:noProof/>
         </w:rPr>
         <w:drawing>
-          <wp:inline distT="0" distB="0" distL="0" distR="0" wp14:anchorId="7847D2EC" wp14:editId="7673AAC8">
+          <wp:inline distT="0" distB="0" distL="0" distR="0" wp14:anchorId="172F44A6" wp14:editId="0B6954E4">
             <wp:extent cx="5930900" cy="1447800"/>
             <wp:effectExtent l="0" t="0" r="0" b="0"/>
             <wp:docPr id="7" name="Picture 7" descr="C:\Users\Daniel\AppData\Local\Microsoft\Windows\INetCache\Content.Word\MVC_cshtml.jpg"/>
@@ -11046,7 +11236,7 @@
                     </pic:cNvPicPr>
                   </pic:nvPicPr>
                   <pic:blipFill>
-                    <a:blip r:embed="rId32" cstate="print">
+                    <a:blip r:embed="rId34" cstate="print">
                       <a:extLst>
                         <a:ext uri="{28A0092B-C50C-407E-A947-70E740481C1C}">
                           <a14:useLocalDpi xmlns:a14="http://schemas.microsoft.com/office/drawing/2010/main" val="0"/>
@@ -11101,8 +11291,8 @@
         </w:rPr>
         <w:lastRenderedPageBreak/>
         <w:pict>
-          <v:shape id="_x0000_i1037" type="#_x0000_t75" style="width:292.5pt;height:208.5pt">
-            <v:imagedata r:id="rId33" o:title="MVC_js_Ajax"/>
+          <v:shape id="_x0000_i1038" type="#_x0000_t75" style="width:292.5pt;height:208.5pt">
+            <v:imagedata r:id="rId35" o:title="MVC_js_Ajax"/>
           </v:shape>
         </w:pict>
       </w:r>
@@ -11234,7 +11424,7 @@
       </w:r>
     </w:p>
     <w:sectPr>
-      <w:footerReference w:type="default" r:id="rId34"/>
+      <w:footerReference w:type="default" r:id="rId36"/>
       <w:pgSz w:w="12240" w:h="15840"/>
       <w:pgMar w:top="1440" w:right="1440" w:bottom="1440" w:left="1440" w:header="720" w:footer="720" w:gutter="0"/>
       <w:pgNumType w:start="1"/>
@@ -14093,7 +14283,7 @@
 </file>
 
 <file path=customXml/itemProps1.xml><?xml version="1.0" encoding="utf-8"?>
-<ds:datastoreItem xmlns:ds="http://schemas.openxmlformats.org/officeDocument/2006/customXml" ds:itemID="{42B02EF4-0809-4F42-94BA-51CA04D2B6C2}">
+<ds:datastoreItem xmlns:ds="http://schemas.openxmlformats.org/officeDocument/2006/customXml" ds:itemID="{1DD13821-7B2C-486A-8E0A-2C09C85B5ECB}">
   <ds:schemaRefs>
     <ds:schemaRef ds:uri="http://schemas.openxmlformats.org/officeDocument/2006/bibliography"/>
   </ds:schemaRefs>

</xml_diff>

<commit_message>
Update ŽILINSKÁ UNIVERZITA V ŽILINE.docx
</commit_message>
<xml_diff>
--- a/ŽILINSKÁ UNIVERZITA V ŽILINE.docx
+++ b/ŽILINSKÁ UNIVERZITA V ŽILINE.docx
@@ -651,7 +651,7 @@
           <w:r>
             <w:fldChar w:fldCharType="separate"/>
           </w:r>
-          <w:hyperlink w:anchor="_Toc7055839" w:history="1">
+          <w:hyperlink w:anchor="_Toc7088806" w:history="1">
             <w:r>
               <w:rPr>
                 <w:rStyle w:val="Hyperlink"/>
@@ -694,7 +694,7 @@
                 <w:noProof/>
                 <w:webHidden/>
               </w:rPr>
-              <w:instrText xml:space="preserve"> PAGEREF _Toc7055839 \h </w:instrText>
+              <w:instrText xml:space="preserve"> PAGEREF _Toc7088806 \h </w:instrText>
             </w:r>
             <w:r>
               <w:rPr>
@@ -739,7 +739,7 @@
               <w:lang w:val="en-US"/>
             </w:rPr>
           </w:pPr>
-          <w:hyperlink w:anchor="_Toc7055840" w:history="1">
+          <w:hyperlink w:anchor="_Toc7088807" w:history="1">
             <w:r>
               <w:rPr>
                 <w:rStyle w:val="Hyperlink"/>
@@ -782,7 +782,7 @@
                 <w:noProof/>
                 <w:webHidden/>
               </w:rPr>
-              <w:instrText xml:space="preserve"> PAGEREF _Toc7055840 \h </w:instrText>
+              <w:instrText xml:space="preserve"> PAGEREF _Toc7088807 \h </w:instrText>
             </w:r>
             <w:r>
               <w:rPr>
@@ -827,7 +827,7 @@
               <w:lang w:val="en-US"/>
             </w:rPr>
           </w:pPr>
-          <w:hyperlink w:anchor="_Toc7055841" w:history="1">
+          <w:hyperlink w:anchor="_Toc7088808" w:history="1">
             <w:r>
               <w:rPr>
                 <w:rStyle w:val="Hyperlink"/>
@@ -870,7 +870,7 @@
                 <w:noProof/>
                 <w:webHidden/>
               </w:rPr>
-              <w:instrText xml:space="preserve"> PAGEREF _Toc7055841 \h </w:instrText>
+              <w:instrText xml:space="preserve"> PAGEREF _Toc7088808 \h </w:instrText>
             </w:r>
             <w:r>
               <w:rPr>
@@ -915,7 +915,7 @@
               <w:lang w:val="en-US"/>
             </w:rPr>
           </w:pPr>
-          <w:hyperlink w:anchor="_Toc7055842" w:history="1">
+          <w:hyperlink w:anchor="_Toc7088809" w:history="1">
             <w:r>
               <w:rPr>
                 <w:rStyle w:val="Hyperlink"/>
@@ -958,7 +958,7 @@
                 <w:noProof/>
                 <w:webHidden/>
               </w:rPr>
-              <w:instrText xml:space="preserve"> PAGEREF _Toc7055842 \h </w:instrText>
+              <w:instrText xml:space="preserve"> PAGEREF _Toc7088809 \h </w:instrText>
             </w:r>
             <w:r>
               <w:rPr>
@@ -1003,7 +1003,7 @@
               <w:lang w:val="en-US"/>
             </w:rPr>
           </w:pPr>
-          <w:hyperlink w:anchor="_Toc7055843" w:history="1">
+          <w:hyperlink w:anchor="_Toc7088810" w:history="1">
             <w:r>
               <w:rPr>
                 <w:rStyle w:val="Hyperlink"/>
@@ -1046,7 +1046,7 @@
                 <w:noProof/>
                 <w:webHidden/>
               </w:rPr>
-              <w:instrText xml:space="preserve"> PAGEREF _Toc7055843 \h </w:instrText>
+              <w:instrText xml:space="preserve"> PAGEREF _Toc7088810 \h </w:instrText>
             </w:r>
             <w:r>
               <w:rPr>
@@ -1090,7 +1090,7 @@
               <w:lang w:val="en-US"/>
             </w:rPr>
           </w:pPr>
-          <w:hyperlink w:anchor="_Toc7055844" w:history="1">
+          <w:hyperlink w:anchor="_Toc7088811" w:history="1">
             <w:r>
               <w:rPr>
                 <w:rStyle w:val="Hyperlink"/>
@@ -1117,7 +1117,7 @@
                 <w:noProof/>
                 <w:webHidden/>
               </w:rPr>
-              <w:instrText xml:space="preserve"> PAGEREF _Toc7055844 \h </w:instrText>
+              <w:instrText xml:space="preserve"> PAGEREF _Toc7088811 \h </w:instrText>
             </w:r>
             <w:r>
               <w:rPr>
@@ -1161,7 +1161,7 @@
               <w:lang w:val="en-US"/>
             </w:rPr>
           </w:pPr>
-          <w:hyperlink w:anchor="_Toc7055845" w:history="1">
+          <w:hyperlink w:anchor="_Toc7088812" w:history="1">
             <w:r>
               <w:rPr>
                 <w:rStyle w:val="Hyperlink"/>
@@ -1188,7 +1188,7 @@
                 <w:noProof/>
                 <w:webHidden/>
               </w:rPr>
-              <w:instrText xml:space="preserve"> PAGEREF _Toc7055845 \h </w:instrText>
+              <w:instrText xml:space="preserve"> PAGEREF _Toc7088812 \h </w:instrText>
             </w:r>
             <w:r>
               <w:rPr>
@@ -1232,7 +1232,7 @@
               <w:lang w:val="en-US"/>
             </w:rPr>
           </w:pPr>
-          <w:hyperlink w:anchor="_Toc7055846" w:history="1">
+          <w:hyperlink w:anchor="_Toc7088813" w:history="1">
             <w:r>
               <w:rPr>
                 <w:rStyle w:val="Hyperlink"/>
@@ -1259,7 +1259,7 @@
                 <w:noProof/>
                 <w:webHidden/>
               </w:rPr>
-              <w:instrText xml:space="preserve"> PAGEREF _Toc7055846 \h </w:instrText>
+              <w:instrText xml:space="preserve"> PAGEREF _Toc7088813 \h </w:instrText>
             </w:r>
             <w:r>
               <w:rPr>
@@ -1304,7 +1304,7 @@
               <w:lang w:val="en-US"/>
             </w:rPr>
           </w:pPr>
-          <w:hyperlink w:anchor="_Toc7055847" w:history="1">
+          <w:hyperlink w:anchor="_Toc7088814" w:history="1">
             <w:r>
               <w:rPr>
                 <w:rStyle w:val="Hyperlink"/>
@@ -1347,7 +1347,7 @@
                 <w:noProof/>
                 <w:webHidden/>
               </w:rPr>
-              <w:instrText xml:space="preserve"> PAGEREF _Toc7055847 \h </w:instrText>
+              <w:instrText xml:space="preserve"> PAGEREF _Toc7088814 \h </w:instrText>
             </w:r>
             <w:r>
               <w:rPr>
@@ -1391,7 +1391,7 @@
               <w:lang w:val="en-US"/>
             </w:rPr>
           </w:pPr>
-          <w:hyperlink w:anchor="_Toc7055848" w:history="1">
+          <w:hyperlink w:anchor="_Toc7088815" w:history="1">
             <w:r>
               <w:rPr>
                 <w:rStyle w:val="Hyperlink"/>
@@ -1418,7 +1418,7 @@
                 <w:noProof/>
                 <w:webHidden/>
               </w:rPr>
-              <w:instrText xml:space="preserve"> PAGEREF _Toc7055848 \h </w:instrText>
+              <w:instrText xml:space="preserve"> PAGEREF _Toc7088815 \h </w:instrText>
             </w:r>
             <w:r>
               <w:rPr>
@@ -1462,7 +1462,7 @@
               <w:lang w:val="en-US"/>
             </w:rPr>
           </w:pPr>
-          <w:hyperlink w:anchor="_Toc7055849" w:history="1">
+          <w:hyperlink w:anchor="_Toc7088816" w:history="1">
             <w:r>
               <w:rPr>
                 <w:rStyle w:val="Hyperlink"/>
@@ -1489,7 +1489,7 @@
                 <w:noProof/>
                 <w:webHidden/>
               </w:rPr>
-              <w:instrText xml:space="preserve"> PAGEREF _Toc7055849 \h </w:instrText>
+              <w:instrText xml:space="preserve"> PAGEREF _Toc7088816 \h </w:instrText>
             </w:r>
             <w:r>
               <w:rPr>
@@ -1533,7 +1533,7 @@
               <w:lang w:val="en-US"/>
             </w:rPr>
           </w:pPr>
-          <w:hyperlink w:anchor="_Toc7055850" w:history="1">
+          <w:hyperlink w:anchor="_Toc7088817" w:history="1">
             <w:r>
               <w:rPr>
                 <w:rStyle w:val="Hyperlink"/>
@@ -1560,7 +1560,7 @@
                 <w:noProof/>
                 <w:webHidden/>
               </w:rPr>
-              <w:instrText xml:space="preserve"> PAGEREF _Toc7055850 \h </w:instrText>
+              <w:instrText xml:space="preserve"> PAGEREF _Toc7088817 \h </w:instrText>
             </w:r>
             <w:r>
               <w:rPr>
@@ -1604,7 +1604,7 @@
               <w:lang w:val="en-US"/>
             </w:rPr>
           </w:pPr>
-          <w:hyperlink w:anchor="_Toc7055851" w:history="1">
+          <w:hyperlink w:anchor="_Toc7088818" w:history="1">
             <w:r>
               <w:rPr>
                 <w:rStyle w:val="Hyperlink"/>
@@ -1631,7 +1631,7 @@
                 <w:noProof/>
                 <w:webHidden/>
               </w:rPr>
-              <w:instrText xml:space="preserve"> PAGEREF _Toc7055851 \h </w:instrText>
+              <w:instrText xml:space="preserve"> PAGEREF _Toc7088818 \h </w:instrText>
             </w:r>
             <w:r>
               <w:rPr>
@@ -1675,7 +1675,7 @@
               <w:lang w:val="en-US"/>
             </w:rPr>
           </w:pPr>
-          <w:hyperlink w:anchor="_Toc7055852" w:history="1">
+          <w:hyperlink w:anchor="_Toc7088819" w:history="1">
             <w:r>
               <w:rPr>
                 <w:rStyle w:val="Hyperlink"/>
@@ -1702,7 +1702,7 @@
                 <w:noProof/>
                 <w:webHidden/>
               </w:rPr>
-              <w:instrText xml:space="preserve"> PAGEREF _Toc7055852 \h </w:instrText>
+              <w:instrText xml:space="preserve"> PAGEREF _Toc7088819 \h </w:instrText>
             </w:r>
             <w:r>
               <w:rPr>
@@ -1722,7 +1722,7 @@
                 <w:noProof/>
                 <w:webHidden/>
               </w:rPr>
-              <w:t>8</w:t>
+              <w:t>9</w:t>
             </w:r>
             <w:r>
               <w:rPr>
@@ -1746,7 +1746,7 @@
               <w:lang w:val="en-US"/>
             </w:rPr>
           </w:pPr>
-          <w:hyperlink w:anchor="_Toc7055853" w:history="1">
+          <w:hyperlink w:anchor="_Toc7088820" w:history="1">
             <w:r>
               <w:rPr>
                 <w:rStyle w:val="Hyperlink"/>
@@ -1773,7 +1773,7 @@
                 <w:noProof/>
                 <w:webHidden/>
               </w:rPr>
-              <w:instrText xml:space="preserve"> PAGEREF _Toc7055853 \h </w:instrText>
+              <w:instrText xml:space="preserve"> PAGEREF _Toc7088820 \h </w:instrText>
             </w:r>
             <w:r>
               <w:rPr>
@@ -1793,7 +1793,7 @@
                 <w:noProof/>
                 <w:webHidden/>
               </w:rPr>
-              <w:t>9</w:t>
+              <w:t>10</w:t>
             </w:r>
             <w:r>
               <w:rPr>
@@ -1817,13 +1817,13 @@
               <w:lang w:val="en-US"/>
             </w:rPr>
           </w:pPr>
-          <w:hyperlink w:anchor="_Toc7055854" w:history="1">
+          <w:hyperlink w:anchor="_Toc7088821" w:history="1">
             <w:r>
               <w:rPr>
                 <w:rStyle w:val="Hyperlink"/>
                 <w:noProof/>
               </w:rPr>
-              <w:t>3.3.1 Oracle</w:t>
+              <w:t>3.3.1 MySQL</w:t>
             </w:r>
             <w:r>
               <w:rPr>
@@ -1844,7 +1844,7 @@
                 <w:noProof/>
                 <w:webHidden/>
               </w:rPr>
-              <w:instrText xml:space="preserve"> PAGEREF _Toc7055854 \h </w:instrText>
+              <w:instrText xml:space="preserve"> PAGEREF _Toc7088821 \h </w:instrText>
             </w:r>
             <w:r>
               <w:rPr>
@@ -1864,7 +1864,7 @@
                 <w:noProof/>
                 <w:webHidden/>
               </w:rPr>
-              <w:t>9</w:t>
+              <w:t>10</w:t>
             </w:r>
             <w:r>
               <w:rPr>
@@ -1888,13 +1888,13 @@
               <w:lang w:val="en-US"/>
             </w:rPr>
           </w:pPr>
-          <w:hyperlink w:anchor="_Toc7055855" w:history="1">
+          <w:hyperlink w:anchor="_Toc7088822" w:history="1">
             <w:r>
               <w:rPr>
                 <w:rStyle w:val="Hyperlink"/>
                 <w:noProof/>
               </w:rPr>
-              <w:t>3.3.2 MySQL</w:t>
+              <w:t>3.3.2 Microsoft SQL server</w:t>
             </w:r>
             <w:r>
               <w:rPr>
@@ -1915,7 +1915,7 @@
                 <w:noProof/>
                 <w:webHidden/>
               </w:rPr>
-              <w:instrText xml:space="preserve"> PAGEREF _Toc7055855 \h </w:instrText>
+              <w:instrText xml:space="preserve"> PAGEREF _Toc7088822 \h </w:instrText>
             </w:r>
             <w:r>
               <w:rPr>
@@ -1935,7 +1935,7 @@
                 <w:noProof/>
                 <w:webHidden/>
               </w:rPr>
-              <w:t>9</w:t>
+              <w:t>10</w:t>
             </w:r>
             <w:r>
               <w:rPr>
@@ -1959,13 +1959,13 @@
               <w:lang w:val="en-US"/>
             </w:rPr>
           </w:pPr>
-          <w:hyperlink w:anchor="_Toc7055856" w:history="1">
+          <w:hyperlink w:anchor="_Toc7088823" w:history="1">
             <w:r>
               <w:rPr>
                 <w:rStyle w:val="Hyperlink"/>
                 <w:noProof/>
               </w:rPr>
-              <w:t>3.3.3 Microsoft SQL server</w:t>
+              <w:t>3.3.3 PostgreSQL</w:t>
             </w:r>
             <w:r>
               <w:rPr>
@@ -1986,7 +1986,7 @@
                 <w:noProof/>
                 <w:webHidden/>
               </w:rPr>
-              <w:instrText xml:space="preserve"> PAGEREF _Toc7055856 \h </w:instrText>
+              <w:instrText xml:space="preserve"> PAGEREF _Toc7088823 \h </w:instrText>
             </w:r>
             <w:r>
               <w:rPr>
@@ -2006,78 +2006,7 @@
                 <w:noProof/>
                 <w:webHidden/>
               </w:rPr>
-              <w:t>9</w:t>
-            </w:r>
-            <w:r>
-              <w:rPr>
-                <w:noProof/>
-                <w:webHidden/>
-              </w:rPr>
-              <w:fldChar w:fldCharType="end"/>
-            </w:r>
-          </w:hyperlink>
-        </w:p>
-        <w:p>
-          <w:pPr>
-            <w:pStyle w:val="TOC3"/>
-            <w:tabs>
-              <w:tab w:val="right" w:leader="dot" w:pos="9350"/>
-            </w:tabs>
-            <w:rPr>
-              <w:rFonts w:eastAsiaTheme="minorEastAsia"/>
-              <w:noProof/>
-              <w:sz w:val="22"/>
-              <w:lang w:val="en-US"/>
-            </w:rPr>
-          </w:pPr>
-          <w:hyperlink w:anchor="_Toc7055857" w:history="1">
-            <w:r>
-              <w:rPr>
-                <w:rStyle w:val="Hyperlink"/>
-                <w:noProof/>
-              </w:rPr>
-              <w:t>3.3.4 PostgreSQL</w:t>
-            </w:r>
-            <w:r>
-              <w:rPr>
-                <w:noProof/>
-                <w:webHidden/>
-              </w:rPr>
-              <w:tab/>
-            </w:r>
-            <w:r>
-              <w:rPr>
-                <w:noProof/>
-                <w:webHidden/>
-              </w:rPr>
-              <w:fldChar w:fldCharType="begin"/>
-            </w:r>
-            <w:r>
-              <w:rPr>
-                <w:noProof/>
-                <w:webHidden/>
-              </w:rPr>
-              <w:instrText xml:space="preserve"> PAGEREF _Toc7055857 \h </w:instrText>
-            </w:r>
-            <w:r>
-              <w:rPr>
-                <w:noProof/>
-                <w:webHidden/>
-              </w:rPr>
-            </w:r>
-            <w:r>
-              <w:rPr>
-                <w:noProof/>
-                <w:webHidden/>
-              </w:rPr>
-              <w:fldChar w:fldCharType="separate"/>
-            </w:r>
-            <w:r>
-              <w:rPr>
-                <w:noProof/>
-                <w:webHidden/>
-              </w:rPr>
-              <w:t>10</w:t>
+              <w:t>11</w:t>
             </w:r>
             <w:r>
               <w:rPr>
@@ -2102,7 +2031,7 @@
               <w:lang w:val="en-US"/>
             </w:rPr>
           </w:pPr>
-          <w:hyperlink w:anchor="_Toc7055858" w:history="1">
+          <w:hyperlink w:anchor="_Toc7088824" w:history="1">
             <w:r>
               <w:rPr>
                 <w:rStyle w:val="Hyperlink"/>
@@ -2145,7 +2074,7 @@
                 <w:noProof/>
                 <w:webHidden/>
               </w:rPr>
-              <w:instrText xml:space="preserve"> PAGEREF _Toc7055858 \h </w:instrText>
+              <w:instrText xml:space="preserve"> PAGEREF _Toc7088824 \h </w:instrText>
             </w:r>
             <w:r>
               <w:rPr>
@@ -2165,7 +2094,7 @@
                 <w:noProof/>
                 <w:webHidden/>
               </w:rPr>
-              <w:t>10</w:t>
+              <w:t>11</w:t>
             </w:r>
             <w:r>
               <w:rPr>
@@ -2189,7 +2118,7 @@
               <w:lang w:val="en-US"/>
             </w:rPr>
           </w:pPr>
-          <w:hyperlink w:anchor="_Toc7055859" w:history="1">
+          <w:hyperlink w:anchor="_Toc7088825" w:history="1">
             <w:r>
               <w:rPr>
                 <w:rStyle w:val="Hyperlink"/>
@@ -2216,7 +2145,7 @@
                 <w:noProof/>
                 <w:webHidden/>
               </w:rPr>
-              <w:instrText xml:space="preserve"> PAGEREF _Toc7055859 \h </w:instrText>
+              <w:instrText xml:space="preserve"> PAGEREF _Toc7088825 \h </w:instrText>
             </w:r>
             <w:r>
               <w:rPr>
@@ -2236,7 +2165,7 @@
                 <w:noProof/>
                 <w:webHidden/>
               </w:rPr>
-              <w:t>10</w:t>
+              <w:t>11</w:t>
             </w:r>
             <w:r>
               <w:rPr>
@@ -2260,7 +2189,7 @@
               <w:lang w:val="en-US"/>
             </w:rPr>
           </w:pPr>
-          <w:hyperlink w:anchor="_Toc7055860" w:history="1">
+          <w:hyperlink w:anchor="_Toc7088826" w:history="1">
             <w:r>
               <w:rPr>
                 <w:rStyle w:val="Hyperlink"/>
@@ -2287,7 +2216,7 @@
                 <w:noProof/>
                 <w:webHidden/>
               </w:rPr>
-              <w:instrText xml:space="preserve"> PAGEREF _Toc7055860 \h </w:instrText>
+              <w:instrText xml:space="preserve"> PAGEREF _Toc7088826 \h </w:instrText>
             </w:r>
             <w:r>
               <w:rPr>
@@ -2307,7 +2236,7 @@
                 <w:noProof/>
                 <w:webHidden/>
               </w:rPr>
-              <w:t>11</w:t>
+              <w:t>12</w:t>
             </w:r>
             <w:r>
               <w:rPr>
@@ -2331,7 +2260,7 @@
               <w:lang w:val="en-US"/>
             </w:rPr>
           </w:pPr>
-          <w:hyperlink w:anchor="_Toc7055861" w:history="1">
+          <w:hyperlink w:anchor="_Toc7088827" w:history="1">
             <w:r>
               <w:rPr>
                 <w:rStyle w:val="Hyperlink"/>
@@ -2358,7 +2287,7 @@
                 <w:noProof/>
                 <w:webHidden/>
               </w:rPr>
-              <w:instrText xml:space="preserve"> PAGEREF _Toc7055861 \h </w:instrText>
+              <w:instrText xml:space="preserve"> PAGEREF _Toc7088827 \h </w:instrText>
             </w:r>
             <w:r>
               <w:rPr>
@@ -2378,7 +2307,7 @@
                 <w:noProof/>
                 <w:webHidden/>
               </w:rPr>
-              <w:t>11</w:t>
+              <w:t>12</w:t>
             </w:r>
             <w:r>
               <w:rPr>
@@ -2403,7 +2332,7 @@
               <w:lang w:val="en-US"/>
             </w:rPr>
           </w:pPr>
-          <w:hyperlink w:anchor="_Toc7055862" w:history="1">
+          <w:hyperlink w:anchor="_Toc7088828" w:history="1">
             <w:r>
               <w:rPr>
                 <w:rStyle w:val="Hyperlink"/>
@@ -2446,7 +2375,7 @@
                 <w:noProof/>
                 <w:webHidden/>
               </w:rPr>
-              <w:instrText xml:space="preserve"> PAGEREF _Toc7055862 \h </w:instrText>
+              <w:instrText xml:space="preserve"> PAGEREF _Toc7088828 \h </w:instrText>
             </w:r>
             <w:r>
               <w:rPr>
@@ -2466,7 +2395,7 @@
                 <w:noProof/>
                 <w:webHidden/>
               </w:rPr>
-              <w:t>12</w:t>
+              <w:t>13</w:t>
             </w:r>
             <w:r>
               <w:rPr>
@@ -2491,7 +2420,7 @@
               <w:lang w:val="en-US"/>
             </w:rPr>
           </w:pPr>
-          <w:hyperlink w:anchor="_Toc7055863" w:history="1">
+          <w:hyperlink w:anchor="_Toc7088829" w:history="1">
             <w:r>
               <w:rPr>
                 <w:rStyle w:val="Hyperlink"/>
@@ -2534,7 +2463,7 @@
                 <w:noProof/>
                 <w:webHidden/>
               </w:rPr>
-              <w:instrText xml:space="preserve"> PAGEREF _Toc7055863 \h </w:instrText>
+              <w:instrText xml:space="preserve"> PAGEREF _Toc7088829 \h </w:instrText>
             </w:r>
             <w:r>
               <w:rPr>
@@ -2554,7 +2483,7 @@
                 <w:noProof/>
                 <w:webHidden/>
               </w:rPr>
-              <w:t>12</w:t>
+              <w:t>13</w:t>
             </w:r>
             <w:r>
               <w:rPr>
@@ -2578,7 +2507,7 @@
               <w:lang w:val="en-US"/>
             </w:rPr>
           </w:pPr>
-          <w:hyperlink w:anchor="_Toc7055864" w:history="1">
+          <w:hyperlink w:anchor="_Toc7088830" w:history="1">
             <w:r>
               <w:rPr>
                 <w:rStyle w:val="Hyperlink"/>
@@ -2605,7 +2534,7 @@
                 <w:noProof/>
                 <w:webHidden/>
               </w:rPr>
-              <w:instrText xml:space="preserve"> PAGEREF _Toc7055864 \h </w:instrText>
+              <w:instrText xml:space="preserve"> PAGEREF _Toc7088830 \h </w:instrText>
             </w:r>
             <w:r>
               <w:rPr>
@@ -2625,7 +2554,7 @@
                 <w:noProof/>
                 <w:webHidden/>
               </w:rPr>
-              <w:t>12</w:t>
+              <w:t>13</w:t>
             </w:r>
             <w:r>
               <w:rPr>
@@ -2649,7 +2578,7 @@
               <w:lang w:val="en-US"/>
             </w:rPr>
           </w:pPr>
-          <w:hyperlink w:anchor="_Toc7055865" w:history="1">
+          <w:hyperlink w:anchor="_Toc7088831" w:history="1">
             <w:r>
               <w:rPr>
                 <w:rStyle w:val="Hyperlink"/>
@@ -2676,7 +2605,7 @@
                 <w:noProof/>
                 <w:webHidden/>
               </w:rPr>
-              <w:instrText xml:space="preserve"> PAGEREF _Toc7055865 \h </w:instrText>
+              <w:instrText xml:space="preserve"> PAGEREF _Toc7088831 \h </w:instrText>
             </w:r>
             <w:r>
               <w:rPr>
@@ -2696,7 +2625,7 @@
                 <w:noProof/>
                 <w:webHidden/>
               </w:rPr>
-              <w:t>12</w:t>
+              <w:t>13</w:t>
             </w:r>
             <w:r>
               <w:rPr>
@@ -2720,7 +2649,7 @@
               <w:lang w:val="en-US"/>
             </w:rPr>
           </w:pPr>
-          <w:hyperlink w:anchor="_Toc7055866" w:history="1">
+          <w:hyperlink w:anchor="_Toc7088832" w:history="1">
             <w:r>
               <w:rPr>
                 <w:rStyle w:val="Hyperlink"/>
@@ -2747,7 +2676,7 @@
                 <w:noProof/>
                 <w:webHidden/>
               </w:rPr>
-              <w:instrText xml:space="preserve"> PAGEREF _Toc7055866 \h </w:instrText>
+              <w:instrText xml:space="preserve"> PAGEREF _Toc7088832 \h </w:instrText>
             </w:r>
             <w:r>
               <w:rPr>
@@ -2767,7 +2696,7 @@
                 <w:noProof/>
                 <w:webHidden/>
               </w:rPr>
-              <w:t>12</w:t>
+              <w:t>13</w:t>
             </w:r>
             <w:r>
               <w:rPr>
@@ -2792,7 +2721,7 @@
               <w:lang w:val="en-US"/>
             </w:rPr>
           </w:pPr>
-          <w:hyperlink w:anchor="_Toc7055867" w:history="1">
+          <w:hyperlink w:anchor="_Toc7088833" w:history="1">
             <w:r>
               <w:rPr>
                 <w:rStyle w:val="Hyperlink"/>
@@ -2835,7 +2764,7 @@
                 <w:noProof/>
                 <w:webHidden/>
               </w:rPr>
-              <w:instrText xml:space="preserve"> PAGEREF _Toc7055867 \h </w:instrText>
+              <w:instrText xml:space="preserve"> PAGEREF _Toc7088833 \h </w:instrText>
             </w:r>
             <w:r>
               <w:rPr>
@@ -2855,7 +2784,7 @@
                 <w:noProof/>
                 <w:webHidden/>
               </w:rPr>
-              <w:t>13</w:t>
+              <w:t>14</w:t>
             </w:r>
             <w:r>
               <w:rPr>
@@ -2880,7 +2809,7 @@
               <w:lang w:val="en-US"/>
             </w:rPr>
           </w:pPr>
-          <w:hyperlink w:anchor="_Toc7055868" w:history="1">
+          <w:hyperlink w:anchor="_Toc7088834" w:history="1">
             <w:r>
               <w:rPr>
                 <w:rStyle w:val="Hyperlink"/>
@@ -2923,7 +2852,7 @@
                 <w:noProof/>
                 <w:webHidden/>
               </w:rPr>
-              <w:instrText xml:space="preserve"> PAGEREF _Toc7055868 \h </w:instrText>
+              <w:instrText xml:space="preserve"> PAGEREF _Toc7088834 \h </w:instrText>
             </w:r>
             <w:r>
               <w:rPr>
@@ -2943,7 +2872,7 @@
                 <w:noProof/>
                 <w:webHidden/>
               </w:rPr>
-              <w:t>13</w:t>
+              <w:t>14</w:t>
             </w:r>
             <w:r>
               <w:rPr>
@@ -2967,7 +2896,7 @@
               <w:lang w:val="en-US"/>
             </w:rPr>
           </w:pPr>
-          <w:hyperlink w:anchor="_Toc7055869" w:history="1">
+          <w:hyperlink w:anchor="_Toc7088835" w:history="1">
             <w:r>
               <w:rPr>
                 <w:rStyle w:val="Hyperlink"/>
@@ -2994,7 +2923,7 @@
                 <w:noProof/>
                 <w:webHidden/>
               </w:rPr>
-              <w:instrText xml:space="preserve"> PAGEREF _Toc7055869 \h </w:instrText>
+              <w:instrText xml:space="preserve"> PAGEREF _Toc7088835 \h </w:instrText>
             </w:r>
             <w:r>
               <w:rPr>
@@ -3014,7 +2943,7 @@
                 <w:noProof/>
                 <w:webHidden/>
               </w:rPr>
-              <w:t>13</w:t>
+              <w:t>14</w:t>
             </w:r>
             <w:r>
               <w:rPr>
@@ -3038,7 +2967,7 @@
               <w:lang w:val="en-US"/>
             </w:rPr>
           </w:pPr>
-          <w:hyperlink w:anchor="_Toc7055870" w:history="1">
+          <w:hyperlink w:anchor="_Toc7088836" w:history="1">
             <w:r>
               <w:rPr>
                 <w:rStyle w:val="Hyperlink"/>
@@ -3065,7 +2994,7 @@
                 <w:noProof/>
                 <w:webHidden/>
               </w:rPr>
-              <w:instrText xml:space="preserve"> PAGEREF _Toc7055870 \h </w:instrText>
+              <w:instrText xml:space="preserve"> PAGEREF _Toc7088836 \h </w:instrText>
             </w:r>
             <w:r>
               <w:rPr>
@@ -3085,7 +3014,7 @@
                 <w:noProof/>
                 <w:webHidden/>
               </w:rPr>
-              <w:t>14</w:t>
+              <w:t>15</w:t>
             </w:r>
             <w:r>
               <w:rPr>
@@ -3109,7 +3038,7 @@
               <w:lang w:val="en-US"/>
             </w:rPr>
           </w:pPr>
-          <w:hyperlink w:anchor="_Toc7055871" w:history="1">
+          <w:hyperlink w:anchor="_Toc7088837" w:history="1">
             <w:r>
               <w:rPr>
                 <w:rStyle w:val="Hyperlink"/>
@@ -3136,7 +3065,7 @@
                 <w:noProof/>
                 <w:webHidden/>
               </w:rPr>
-              <w:instrText xml:space="preserve"> PAGEREF _Toc7055871 \h </w:instrText>
+              <w:instrText xml:space="preserve"> PAGEREF _Toc7088837 \h </w:instrText>
             </w:r>
             <w:r>
               <w:rPr>
@@ -3156,7 +3085,7 @@
                 <w:noProof/>
                 <w:webHidden/>
               </w:rPr>
-              <w:t>15</w:t>
+              <w:t>16</w:t>
             </w:r>
             <w:r>
               <w:rPr>
@@ -3180,7 +3109,7 @@
               <w:lang w:val="en-US"/>
             </w:rPr>
           </w:pPr>
-          <w:hyperlink w:anchor="_Toc7055872" w:history="1">
+          <w:hyperlink w:anchor="_Toc7088838" w:history="1">
             <w:r>
               <w:rPr>
                 <w:rStyle w:val="Hyperlink"/>
@@ -3207,7 +3136,7 @@
                 <w:noProof/>
                 <w:webHidden/>
               </w:rPr>
-              <w:instrText xml:space="preserve"> PAGEREF _Toc7055872 \h </w:instrText>
+              <w:instrText xml:space="preserve"> PAGEREF _Toc7088838 \h </w:instrText>
             </w:r>
             <w:r>
               <w:rPr>
@@ -3227,7 +3156,7 @@
                 <w:noProof/>
                 <w:webHidden/>
               </w:rPr>
-              <w:t>15</w:t>
+              <w:t>16</w:t>
             </w:r>
             <w:r>
               <w:rPr>
@@ -3251,7 +3180,7 @@
               <w:lang w:val="en-US"/>
             </w:rPr>
           </w:pPr>
-          <w:hyperlink w:anchor="_Toc7055873" w:history="1">
+          <w:hyperlink w:anchor="_Toc7088839" w:history="1">
             <w:r>
               <w:rPr>
                 <w:rStyle w:val="Hyperlink"/>
@@ -3278,7 +3207,7 @@
                 <w:noProof/>
                 <w:webHidden/>
               </w:rPr>
-              <w:instrText xml:space="preserve"> PAGEREF _Toc7055873 \h </w:instrText>
+              <w:instrText xml:space="preserve"> PAGEREF _Toc7088839 \h </w:instrText>
             </w:r>
             <w:r>
               <w:rPr>
@@ -3298,7 +3227,7 @@
                 <w:noProof/>
                 <w:webHidden/>
               </w:rPr>
-              <w:t>15</w:t>
+              <w:t>16</w:t>
             </w:r>
             <w:r>
               <w:rPr>
@@ -3322,7 +3251,7 @@
               <w:lang w:val="en-US"/>
             </w:rPr>
           </w:pPr>
-          <w:hyperlink w:anchor="_Toc7055874" w:history="1">
+          <w:hyperlink w:anchor="_Toc7088840" w:history="1">
             <w:r>
               <w:rPr>
                 <w:rStyle w:val="Hyperlink"/>
@@ -3349,7 +3278,7 @@
                 <w:noProof/>
                 <w:webHidden/>
               </w:rPr>
-              <w:instrText xml:space="preserve"> PAGEREF _Toc7055874 \h </w:instrText>
+              <w:instrText xml:space="preserve"> PAGEREF _Toc7088840 \h </w:instrText>
             </w:r>
             <w:r>
               <w:rPr>
@@ -3369,7 +3298,7 @@
                 <w:noProof/>
                 <w:webHidden/>
               </w:rPr>
-              <w:t>15</w:t>
+              <w:t>16</w:t>
             </w:r>
             <w:r>
               <w:rPr>
@@ -3394,7 +3323,7 @@
               <w:lang w:val="en-US"/>
             </w:rPr>
           </w:pPr>
-          <w:hyperlink w:anchor="_Toc7055875" w:history="1">
+          <w:hyperlink w:anchor="_Toc7088841" w:history="1">
             <w:r>
               <w:rPr>
                 <w:rStyle w:val="Hyperlink"/>
@@ -3437,7 +3366,7 @@
                 <w:noProof/>
                 <w:webHidden/>
               </w:rPr>
-              <w:instrText xml:space="preserve"> PAGEREF _Toc7055875 \h </w:instrText>
+              <w:instrText xml:space="preserve"> PAGEREF _Toc7088841 \h </w:instrText>
             </w:r>
             <w:r>
               <w:rPr>
@@ -3457,7 +3386,7 @@
                 <w:noProof/>
                 <w:webHidden/>
               </w:rPr>
-              <w:t>15</w:t>
+              <w:t>17</w:t>
             </w:r>
             <w:r>
               <w:rPr>
@@ -3481,7 +3410,7 @@
               <w:lang w:val="en-US"/>
             </w:rPr>
           </w:pPr>
-          <w:hyperlink w:anchor="_Toc7055876" w:history="1">
+          <w:hyperlink w:anchor="_Toc7088842" w:history="1">
             <w:r>
               <w:rPr>
                 <w:rStyle w:val="Hyperlink"/>
@@ -3508,7 +3437,7 @@
                 <w:noProof/>
                 <w:webHidden/>
               </w:rPr>
-              <w:instrText xml:space="preserve"> PAGEREF _Toc7055876 \h </w:instrText>
+              <w:instrText xml:space="preserve"> PAGEREF _Toc7088842 \h </w:instrText>
             </w:r>
             <w:r>
               <w:rPr>
@@ -3528,7 +3457,7 @@
                 <w:noProof/>
                 <w:webHidden/>
               </w:rPr>
-              <w:t>16</w:t>
+              <w:t>17</w:t>
             </w:r>
             <w:r>
               <w:rPr>
@@ -3552,7 +3481,7 @@
               <w:lang w:val="en-US"/>
             </w:rPr>
           </w:pPr>
-          <w:hyperlink w:anchor="_Toc7055877" w:history="1">
+          <w:hyperlink w:anchor="_Toc7088843" w:history="1">
             <w:r>
               <w:rPr>
                 <w:rStyle w:val="Hyperlink"/>
@@ -3579,7 +3508,7 @@
                 <w:noProof/>
                 <w:webHidden/>
               </w:rPr>
-              <w:instrText xml:space="preserve"> PAGEREF _Toc7055877 \h </w:instrText>
+              <w:instrText xml:space="preserve"> PAGEREF _Toc7088843 \h </w:instrText>
             </w:r>
             <w:r>
               <w:rPr>
@@ -3599,7 +3528,7 @@
                 <w:noProof/>
                 <w:webHidden/>
               </w:rPr>
-              <w:t>19</w:t>
+              <w:t>20</w:t>
             </w:r>
             <w:r>
               <w:rPr>
@@ -3623,7 +3552,7 @@
               <w:lang w:val="en-US"/>
             </w:rPr>
           </w:pPr>
-          <w:hyperlink w:anchor="_Toc7055878" w:history="1">
+          <w:hyperlink w:anchor="_Toc7088844" w:history="1">
             <w:r>
               <w:rPr>
                 <w:rStyle w:val="Hyperlink"/>
@@ -3650,7 +3579,7 @@
                 <w:noProof/>
                 <w:webHidden/>
               </w:rPr>
-              <w:instrText xml:space="preserve"> PAGEREF _Toc7055878 \h </w:instrText>
+              <w:instrText xml:space="preserve"> PAGEREF _Toc7088844 \h </w:instrText>
             </w:r>
             <w:r>
               <w:rPr>
@@ -3670,7 +3599,7 @@
                 <w:noProof/>
                 <w:webHidden/>
               </w:rPr>
-              <w:t>19</w:t>
+              <w:t>20</w:t>
             </w:r>
             <w:r>
               <w:rPr>
@@ -3694,7 +3623,7 @@
               <w:lang w:val="en-US"/>
             </w:rPr>
           </w:pPr>
-          <w:hyperlink w:anchor="_Toc7055879" w:history="1">
+          <w:hyperlink w:anchor="_Toc7088845" w:history="1">
             <w:r>
               <w:rPr>
                 <w:rStyle w:val="Hyperlink"/>
@@ -3721,7 +3650,7 @@
                 <w:noProof/>
                 <w:webHidden/>
               </w:rPr>
-              <w:instrText xml:space="preserve"> PAGEREF _Toc7055879 \h </w:instrText>
+              <w:instrText xml:space="preserve"> PAGEREF _Toc7088845 \h </w:instrText>
             </w:r>
             <w:r>
               <w:rPr>
@@ -3741,7 +3670,7 @@
                 <w:noProof/>
                 <w:webHidden/>
               </w:rPr>
-              <w:t>20</w:t>
+              <w:t>21</w:t>
             </w:r>
             <w:r>
               <w:rPr>
@@ -3765,7 +3694,7 @@
               <w:lang w:val="en-US"/>
             </w:rPr>
           </w:pPr>
-          <w:hyperlink w:anchor="_Toc7055880" w:history="1">
+          <w:hyperlink w:anchor="_Toc7088846" w:history="1">
             <w:r>
               <w:rPr>
                 <w:rStyle w:val="Hyperlink"/>
@@ -3792,7 +3721,7 @@
                 <w:noProof/>
                 <w:webHidden/>
               </w:rPr>
-              <w:instrText xml:space="preserve"> PAGEREF _Toc7055880 \h </w:instrText>
+              <w:instrText xml:space="preserve"> PAGEREF _Toc7088846 \h </w:instrText>
             </w:r>
             <w:r>
               <w:rPr>
@@ -3812,7 +3741,7 @@
                 <w:noProof/>
                 <w:webHidden/>
               </w:rPr>
-              <w:t>20</w:t>
+              <w:t>21</w:t>
             </w:r>
             <w:r>
               <w:rPr>
@@ -3837,7 +3766,7 @@
               <w:lang w:val="en-US"/>
             </w:rPr>
           </w:pPr>
-          <w:hyperlink w:anchor="_Toc7055881" w:history="1">
+          <w:hyperlink w:anchor="_Toc7088847" w:history="1">
             <w:r>
               <w:rPr>
                 <w:rStyle w:val="Hyperlink"/>
@@ -3880,7 +3809,7 @@
                 <w:noProof/>
                 <w:webHidden/>
               </w:rPr>
-              <w:instrText xml:space="preserve"> PAGEREF _Toc7055881 \h </w:instrText>
+              <w:instrText xml:space="preserve"> PAGEREF _Toc7088847 \h </w:instrText>
             </w:r>
             <w:r>
               <w:rPr>
@@ -3900,7 +3829,7 @@
                 <w:noProof/>
                 <w:webHidden/>
               </w:rPr>
-              <w:t>21</w:t>
+              <w:t>22</w:t>
             </w:r>
             <w:r>
               <w:rPr>
@@ -3925,7 +3854,7 @@
               <w:lang w:val="en-US"/>
             </w:rPr>
           </w:pPr>
-          <w:hyperlink w:anchor="_Toc7055882" w:history="1">
+          <w:hyperlink w:anchor="_Toc7088848" w:history="1">
             <w:r>
               <w:rPr>
                 <w:rStyle w:val="Hyperlink"/>
@@ -3968,7 +3897,7 @@
                 <w:noProof/>
                 <w:webHidden/>
               </w:rPr>
-              <w:instrText xml:space="preserve"> PAGEREF _Toc7055882 \h </w:instrText>
+              <w:instrText xml:space="preserve"> PAGEREF _Toc7088848 \h </w:instrText>
             </w:r>
             <w:r>
               <w:rPr>
@@ -3988,7 +3917,7 @@
                 <w:noProof/>
                 <w:webHidden/>
               </w:rPr>
-              <w:t>21</w:t>
+              <w:t>23</w:t>
             </w:r>
             <w:r>
               <w:rPr>
@@ -4012,7 +3941,7 @@
               <w:lang w:val="en-US"/>
             </w:rPr>
           </w:pPr>
-          <w:hyperlink w:anchor="_Toc7055883" w:history="1">
+          <w:hyperlink w:anchor="_Toc7088849" w:history="1">
             <w:r>
               <w:rPr>
                 <w:rStyle w:val="Hyperlink"/>
@@ -4039,7 +3968,7 @@
                 <w:noProof/>
                 <w:webHidden/>
               </w:rPr>
-              <w:instrText xml:space="preserve"> PAGEREF _Toc7055883 \h </w:instrText>
+              <w:instrText xml:space="preserve"> PAGEREF _Toc7088849 \h </w:instrText>
             </w:r>
             <w:r>
               <w:rPr>
@@ -4059,7 +3988,7 @@
                 <w:noProof/>
                 <w:webHidden/>
               </w:rPr>
-              <w:t>22</w:t>
+              <w:t>23</w:t>
             </w:r>
             <w:r>
               <w:rPr>
@@ -4083,7 +4012,7 @@
               <w:lang w:val="en-US"/>
             </w:rPr>
           </w:pPr>
-          <w:hyperlink w:anchor="_Toc7055884" w:history="1">
+          <w:hyperlink w:anchor="_Toc7088850" w:history="1">
             <w:r>
               <w:rPr>
                 <w:rStyle w:val="Hyperlink"/>
@@ -4110,7 +4039,7 @@
                 <w:noProof/>
                 <w:webHidden/>
               </w:rPr>
-              <w:instrText xml:space="preserve"> PAGEREF _Toc7055884 \h </w:instrText>
+              <w:instrText xml:space="preserve"> PAGEREF _Toc7088850 \h </w:instrText>
             </w:r>
             <w:r>
               <w:rPr>
@@ -4130,7 +4059,7 @@
                 <w:noProof/>
                 <w:webHidden/>
               </w:rPr>
-              <w:t>23</w:t>
+              <w:t>24</w:t>
             </w:r>
             <w:r>
               <w:rPr>
@@ -4155,7 +4084,7 @@
               <w:lang w:val="en-US"/>
             </w:rPr>
           </w:pPr>
-          <w:hyperlink w:anchor="_Toc7055885" w:history="1">
+          <w:hyperlink w:anchor="_Toc7088851" w:history="1">
             <w:r>
               <w:rPr>
                 <w:rStyle w:val="Hyperlink"/>
@@ -4198,7 +4127,7 @@
                 <w:noProof/>
                 <w:webHidden/>
               </w:rPr>
-              <w:instrText xml:space="preserve"> PAGEREF _Toc7055885 \h </w:instrText>
+              <w:instrText xml:space="preserve"> PAGEREF _Toc7088851 \h </w:instrText>
             </w:r>
             <w:r>
               <w:rPr>
@@ -4218,7 +4147,149 @@
                 <w:noProof/>
                 <w:webHidden/>
               </w:rPr>
-              <w:t>24</w:t>
+              <w:t>25</w:t>
+            </w:r>
+            <w:r>
+              <w:rPr>
+                <w:noProof/>
+                <w:webHidden/>
+              </w:rPr>
+              <w:fldChar w:fldCharType="end"/>
+            </w:r>
+          </w:hyperlink>
+        </w:p>
+        <w:p>
+          <w:pPr>
+            <w:pStyle w:val="TOC2"/>
+            <w:tabs>
+              <w:tab w:val="right" w:leader="dot" w:pos="9350"/>
+            </w:tabs>
+            <w:rPr>
+              <w:rFonts w:eastAsiaTheme="minorEastAsia"/>
+              <w:noProof/>
+              <w:sz w:val="22"/>
+              <w:lang w:val="en-US"/>
+            </w:rPr>
+          </w:pPr>
+          <w:hyperlink w:anchor="_Toc7088852" w:history="1">
+            <w:r>
+              <w:rPr>
+                <w:rStyle w:val="Hyperlink"/>
+                <w:noProof/>
+              </w:rPr>
+              <w:t>7.1 Virtualzácia tabuliek</w:t>
+            </w:r>
+            <w:r>
+              <w:rPr>
+                <w:noProof/>
+                <w:webHidden/>
+              </w:rPr>
+              <w:tab/>
+            </w:r>
+            <w:r>
+              <w:rPr>
+                <w:noProof/>
+                <w:webHidden/>
+              </w:rPr>
+              <w:fldChar w:fldCharType="begin"/>
+            </w:r>
+            <w:r>
+              <w:rPr>
+                <w:noProof/>
+                <w:webHidden/>
+              </w:rPr>
+              <w:instrText xml:space="preserve"> PAGEREF _Toc7088852 \h </w:instrText>
+            </w:r>
+            <w:r>
+              <w:rPr>
+                <w:noProof/>
+                <w:webHidden/>
+              </w:rPr>
+            </w:r>
+            <w:r>
+              <w:rPr>
+                <w:noProof/>
+                <w:webHidden/>
+              </w:rPr>
+              <w:fldChar w:fldCharType="separate"/>
+            </w:r>
+            <w:r>
+              <w:rPr>
+                <w:noProof/>
+                <w:webHidden/>
+              </w:rPr>
+              <w:t>25</w:t>
+            </w:r>
+            <w:r>
+              <w:rPr>
+                <w:noProof/>
+                <w:webHidden/>
+              </w:rPr>
+              <w:fldChar w:fldCharType="end"/>
+            </w:r>
+          </w:hyperlink>
+        </w:p>
+        <w:p>
+          <w:pPr>
+            <w:pStyle w:val="TOC2"/>
+            <w:tabs>
+              <w:tab w:val="right" w:leader="dot" w:pos="9350"/>
+            </w:tabs>
+            <w:rPr>
+              <w:rFonts w:eastAsiaTheme="minorEastAsia"/>
+              <w:noProof/>
+              <w:sz w:val="22"/>
+              <w:lang w:val="en-US"/>
+            </w:rPr>
+          </w:pPr>
+          <w:hyperlink w:anchor="_Toc7088853" w:history="1">
+            <w:r>
+              <w:rPr>
+                <w:rStyle w:val="Hyperlink"/>
+                <w:noProof/>
+              </w:rPr>
+              <w:t>7.2 Tlač a web kamera</w:t>
+            </w:r>
+            <w:r>
+              <w:rPr>
+                <w:noProof/>
+                <w:webHidden/>
+              </w:rPr>
+              <w:tab/>
+            </w:r>
+            <w:r>
+              <w:rPr>
+                <w:noProof/>
+                <w:webHidden/>
+              </w:rPr>
+              <w:fldChar w:fldCharType="begin"/>
+            </w:r>
+            <w:r>
+              <w:rPr>
+                <w:noProof/>
+                <w:webHidden/>
+              </w:rPr>
+              <w:instrText xml:space="preserve"> PAGEREF _Toc7088853 \h </w:instrText>
+            </w:r>
+            <w:r>
+              <w:rPr>
+                <w:noProof/>
+                <w:webHidden/>
+              </w:rPr>
+            </w:r>
+            <w:r>
+              <w:rPr>
+                <w:noProof/>
+                <w:webHidden/>
+              </w:rPr>
+              <w:fldChar w:fldCharType="separate"/>
+            </w:r>
+            <w:r>
+              <w:rPr>
+                <w:noProof/>
+                <w:webHidden/>
+              </w:rPr>
+              <w:t>25</w:t>
             </w:r>
             <w:r>
               <w:rPr>
@@ -4243,7 +4314,7 @@
               <w:lang w:val="en-US"/>
             </w:rPr>
           </w:pPr>
-          <w:hyperlink w:anchor="_Toc7055886" w:history="1">
+          <w:hyperlink w:anchor="_Toc7088854" w:history="1">
             <w:r>
               <w:rPr>
                 <w:rStyle w:val="Hyperlink"/>
@@ -4286,7 +4357,7 @@
                 <w:noProof/>
                 <w:webHidden/>
               </w:rPr>
-              <w:instrText xml:space="preserve"> PAGEREF _Toc7055886 \h </w:instrText>
+              <w:instrText xml:space="preserve"> PAGEREF _Toc7088854 \h </w:instrText>
             </w:r>
             <w:r>
               <w:rPr>
@@ -4306,7 +4377,7 @@
                 <w:noProof/>
                 <w:webHidden/>
               </w:rPr>
-              <w:t>24</w:t>
+              <w:t>25</w:t>
             </w:r>
             <w:r>
               <w:rPr>
@@ -4842,7 +4913,7 @@
       <w:pPr>
         <w:pStyle w:val="Heading1"/>
       </w:pPr>
-      <w:bookmarkStart w:id="0" w:name="_Toc7055839"/>
+      <w:bookmarkStart w:id="0" w:name="_Toc7088806"/>
       <w:r>
         <w:lastRenderedPageBreak/>
         <w:t>1</w:t>
@@ -4955,7 +5026,7 @@
           <w:numId w:val="12"/>
         </w:numPr>
       </w:pPr>
-      <w:bookmarkStart w:id="2" w:name="_Toc7055840"/>
+      <w:bookmarkStart w:id="2" w:name="_Toc7088807"/>
       <w:r>
         <w:t xml:space="preserve">Príchod </w:t>
       </w:r>
@@ -5008,7 +5079,7 @@
           <w:numId w:val="12"/>
         </w:numPr>
       </w:pPr>
-      <w:bookmarkStart w:id="3" w:name="_Toc7055841"/>
+      <w:bookmarkStart w:id="3" w:name="_Toc7088808"/>
       <w:r>
         <w:t>Manipulácia tovaru</w:t>
       </w:r>
@@ -5049,7 +5120,7 @@
           <w:numId w:val="12"/>
         </w:numPr>
       </w:pPr>
-      <w:bookmarkStart w:id="4" w:name="_Toc7055842"/>
+      <w:bookmarkStart w:id="4" w:name="_Toc7088809"/>
       <w:r>
         <w:t>Záznamy</w:t>
       </w:r>
@@ -5096,7 +5167,7 @@
       <w:pPr>
         <w:pStyle w:val="Heading1"/>
       </w:pPr>
-      <w:bookmarkStart w:id="5" w:name="_Toc7055843"/>
+      <w:bookmarkStart w:id="5" w:name="_Toc7088810"/>
       <w:r>
         <w:t xml:space="preserve">2 </w:t>
       </w:r>
@@ -5220,7 +5291,7 @@
           <w:szCs w:val="28"/>
         </w:rPr>
       </w:pPr>
-      <w:bookmarkStart w:id="6" w:name="_Toc7055844"/>
+      <w:bookmarkStart w:id="6" w:name="_Toc7088811"/>
       <w:r>
         <w:t>2.1 A</w:t>
       </w:r>
@@ -5810,7 +5881,7 @@
       <w:pPr>
         <w:pStyle w:val="Heading2"/>
       </w:pPr>
-      <w:bookmarkStart w:id="8" w:name="_Toc7055845"/>
+      <w:bookmarkStart w:id="8" w:name="_Toc7088812"/>
       <w:r>
         <w:t>2.2 I</w:t>
       </w:r>
@@ -6615,7 +6686,7 @@
       <w:pPr>
         <w:pStyle w:val="Heading2"/>
       </w:pPr>
-      <w:bookmarkStart w:id="9" w:name="_Toc7055846"/>
+      <w:bookmarkStart w:id="9" w:name="_Toc7088813"/>
       <w:r>
         <w:t>2.3</w:t>
       </w:r>
@@ -6879,7 +6950,7 @@
       <w:pPr>
         <w:pStyle w:val="Heading1"/>
       </w:pPr>
-      <w:bookmarkStart w:id="10" w:name="_Toc7055847"/>
+      <w:bookmarkStart w:id="10" w:name="_Toc7088814"/>
       <w:r>
         <w:t>3</w:t>
       </w:r>
@@ -6993,7 +7064,7 @@
       <w:pPr>
         <w:pStyle w:val="Heading2"/>
       </w:pPr>
-      <w:bookmarkStart w:id="11" w:name="_Toc7055848"/>
+      <w:bookmarkStart w:id="11" w:name="_Toc7088815"/>
       <w:r>
         <w:t>3</w:t>
       </w:r>
@@ -7159,7 +7230,7 @@
       <w:pPr>
         <w:pStyle w:val="Heading3"/>
       </w:pPr>
-      <w:bookmarkStart w:id="12" w:name="_Toc7055849"/>
+      <w:bookmarkStart w:id="12" w:name="_Toc7088816"/>
       <w:r>
         <w:t>3</w:t>
       </w:r>
@@ -7491,7 +7562,7 @@
       <w:pPr>
         <w:pStyle w:val="Heading3"/>
       </w:pPr>
-      <w:bookmarkStart w:id="13" w:name="_Toc7055850"/>
+      <w:bookmarkStart w:id="13" w:name="_Toc7088817"/>
       <w:r>
         <w:t>3</w:t>
       </w:r>
@@ -7602,7 +7673,7 @@
       <w:pPr>
         <w:pStyle w:val="Heading3"/>
       </w:pPr>
-      <w:bookmarkStart w:id="14" w:name="_Toc7055851"/>
+      <w:bookmarkStart w:id="14" w:name="_Toc7088818"/>
       <w:r>
         <w:t>3</w:t>
       </w:r>
@@ -8010,7 +8081,7 @@
       <w:pPr>
         <w:pStyle w:val="Heading2"/>
       </w:pPr>
-      <w:bookmarkStart w:id="15" w:name="_Toc7055852"/>
+      <w:bookmarkStart w:id="15" w:name="_Toc7088819"/>
       <w:r>
         <w:t>3.2 Windows presentation foundation</w:t>
       </w:r>
@@ -8384,7 +8455,7 @@
           <w:szCs w:val="28"/>
         </w:rPr>
       </w:pPr>
-      <w:bookmarkStart w:id="16" w:name="_Toc7055853"/>
+      <w:bookmarkStart w:id="16" w:name="_Toc7088820"/>
       <w:r>
         <w:rPr>
           <w:rStyle w:val="Heading2Char"/>
@@ -8424,13 +8495,7 @@
         <w:rPr>
           <w:szCs w:val="24"/>
         </w:rPr>
-        <w:t>Databázový server je softvér alebo hardvér použitý na ukladanie a spätné zobrazovanie už vybra</w:t>
-      </w:r>
-      <w:r>
-        <w:rPr>
-          <w:szCs w:val="24"/>
-        </w:rPr>
-        <w:t xml:space="preserve">ných údajov. Náš bude verejný. </w:t>
+        <w:t xml:space="preserve">Databázový server je softvér alebo hardvér použitý na ukladanie a spätné zobrazovanie už vybraných údajov. Náš bude verejný. </w:t>
       </w:r>
       <w:r>
         <w:rPr>
@@ -8453,15 +8518,7 @@
         <w:rPr>
           <w:szCs w:val="24"/>
         </w:rPr>
-        <w:t>Naše dáta budú mať svoju štruktúru, môžem</w:t>
-      </w:r>
-      <w:bookmarkStart w:id="17" w:name="_GoBack"/>
-      <w:bookmarkEnd w:id="17"/>
-      <w:r>
-        <w:rPr>
-          <w:szCs w:val="24"/>
-        </w:rPr>
-        <w:t>e využiť relačné databázy</w:t>
+        <w:t>Naše dáta budú mať svoju štruktúru, môžeme využiť relačné databázy</w:t>
       </w:r>
       <w:r>
         <w:rPr>
@@ -8491,7 +8548,7 @@
         <w:rPr>
           <w:szCs w:val="24"/>
         </w:rPr>
-        <w:t xml:space="preserve"> dáta, ktoré nemáme. Dáta sú jednoducho uložené a vieme ich získať spať pomocou SQL queries. </w:t>
+        <w:t xml:space="preserve"> dáta, ktoré nemáme. Dáta sú jednoducho uložené a vieme ich získať spať pomocou SQL queries.</w:t>
       </w:r>
     </w:p>
     <w:p>
@@ -8506,6 +8563,27 @@
         <w:rPr>
           <w:szCs w:val="24"/>
         </w:rPr>
+        <w:t>Všetky z vybraných databázových systémov sú určené pre prácu s malím až veľkým množstvom dát, preto tento fakt do výberu nezahŕňam.</w:t>
+      </w:r>
+      <w:r>
+        <w:rPr>
+          <w:szCs w:val="24"/>
+        </w:rPr>
+        <w:t xml:space="preserve"> </w:t>
+      </w:r>
+    </w:p>
+    <w:p>
+      <w:pPr>
+        <w:ind w:firstLine="720"/>
+        <w:jc w:val="both"/>
+        <w:rPr>
+          <w:szCs w:val="24"/>
+        </w:rPr>
+      </w:pPr>
+      <w:r>
+        <w:rPr>
+          <w:szCs w:val="24"/>
+        </w:rPr>
         <w:t>V</w:t>
       </w:r>
       <w:r>
@@ -8537,20 +8615,21 @@
       <w:pPr>
         <w:pStyle w:val="Heading3"/>
       </w:pPr>
-      <w:bookmarkStart w:id="18" w:name="_Toc7055854"/>
-      <w:r>
-        <w:t>3.3.1 Oracle</w:t>
-      </w:r>
-      <w:bookmarkEnd w:id="18"/>
-      <w:r>
-        <w:t xml:space="preserve"> </w:t>
-      </w:r>
+      <w:bookmarkStart w:id="17" w:name="_Toc7088821"/>
+      <w:r>
+        <w:t>3.3.1</w:t>
+      </w:r>
+      <w:r>
+        <w:t xml:space="preserve"> MySQL</w:t>
+      </w:r>
+      <w:bookmarkEnd w:id="17"/>
     </w:p>
     <w:p>
       <w:pPr>
         <w:jc w:val="both"/>
         <w:rPr>
-          <w:szCs w:val="24"/>
+          <w:sz w:val="28"/>
+          <w:szCs w:val="28"/>
         </w:rPr>
       </w:pPr>
       <w:r>
@@ -8565,43 +8644,136 @@
         <w:rPr>
           <w:szCs w:val="24"/>
         </w:rPr>
-        <w:t>Oracle je momentálne lídrom databázových</w:t>
-      </w:r>
-      <w:r>
-        <w:rPr>
-          <w:szCs w:val="24"/>
-        </w:rPr>
-        <w:t xml:space="preserve"> riešen</w:t>
-      </w:r>
-      <w:r>
-        <w:rPr>
-          <w:szCs w:val="24"/>
-        </w:rPr>
-        <w:t>í od Oracle Corporation</w:t>
-      </w:r>
-      <w:r>
-        <w:rPr>
-          <w:szCs w:val="24"/>
-        </w:rPr>
-        <w:t>, je overená časom, ponúka výkon a prepracovanú funkcionalitu. Zadarmo je iba Oracle Express edícia, ktorá je oproti mySQL možnosťami obmedzená.</w:t>
+        <w:t xml:space="preserve">MySQL je databázový systém sponzorovaný spoločnosťou MySQL AB, ale bola MySQL bolo kúpené taktiež Oracle Corporation. Je to open source, neponúka riešenia pre </w:t>
+      </w:r>
+      <w:r>
+        <w:rPr>
+          <w:szCs w:val="24"/>
+        </w:rPr>
+        <w:t>veľké</w:t>
+      </w:r>
+      <w:r>
+        <w:rPr>
+          <w:szCs w:val="24"/>
+        </w:rPr>
+        <w:t xml:space="preserve"> </w:t>
+      </w:r>
+      <w:r>
+        <w:rPr>
+          <w:szCs w:val="24"/>
+        </w:rPr>
+        <w:t>projekty</w:t>
+      </w:r>
+      <w:r>
+        <w:rPr>
+          <w:szCs w:val="24"/>
+        </w:rPr>
+        <w:t>, nepodporuje XML</w:t>
+      </w:r>
+      <w:r>
+        <w:rPr>
+          <w:szCs w:val="24"/>
+        </w:rPr>
+        <w:t xml:space="preserve"> ale od verzie 5.7 podporuje JSON</w:t>
+      </w:r>
+      <w:r>
+        <w:rPr>
+          <w:szCs w:val="24"/>
+        </w:rPr>
+        <w:t xml:space="preserve">. </w:t>
+      </w:r>
+      <w:r>
+        <w:rPr>
+          <w:szCs w:val="24"/>
+        </w:rPr>
+        <w:t xml:space="preserve">Pri práci je možné pracovať s </w:t>
+      </w:r>
+      <w:r>
+        <w:rPr>
+          <w:szCs w:val="24"/>
+        </w:rPr>
+        <w:t>viacerými</w:t>
+      </w:r>
+      <w:r>
+        <w:rPr>
+          <w:szCs w:val="24"/>
+        </w:rPr>
+        <w:t xml:space="preserve"> storage enginmi, štandardne InnoDB alebo MyISAM.</w:t>
+      </w:r>
+      <w:r>
+        <w:rPr>
+          <w:szCs w:val="24"/>
+        </w:rPr>
+        <w:t xml:space="preserve"> Bol vytváraný s myšlienkou podpory webových serverov a webových aplikácií napr. kuriérskych spoločností</w:t>
+      </w:r>
+      <w:r>
+        <w:rPr>
+          <w:szCs w:val="24"/>
+          <w:lang w:val="en-US"/>
+        </w:rPr>
+        <w:t>(*mysql.com)</w:t>
+      </w:r>
+      <w:r>
+        <w:rPr>
+          <w:szCs w:val="24"/>
+        </w:rPr>
+        <w:t>.</w:t>
+      </w:r>
+      <w:r>
+        <w:rPr>
+          <w:szCs w:val="24"/>
+        </w:rPr>
+        <w:t xml:space="preserve"> </w:t>
+      </w:r>
+      <w:r>
+        <w:rPr>
+          <w:szCs w:val="24"/>
+        </w:rPr>
+        <w:t xml:space="preserve">InnoDB podporuje foreign klúče a stým bude táto </w:t>
+      </w:r>
+      <w:r>
+        <w:rPr>
+          <w:szCs w:val="24"/>
+        </w:rPr>
+        <w:t>funkcionalita</w:t>
+      </w:r>
+      <w:r>
+        <w:rPr>
+          <w:szCs w:val="24"/>
+        </w:rPr>
+        <w:t xml:space="preserve"> pre našu aplikáciu</w:t>
+      </w:r>
+      <w:r>
+        <w:rPr>
+          <w:szCs w:val="24"/>
+        </w:rPr>
+        <w:t xml:space="preserve"> dostatočnou</w:t>
+      </w:r>
+      <w:r>
+        <w:rPr>
+          <w:szCs w:val="24"/>
+        </w:rPr>
+        <w:t>.</w:t>
       </w:r>
     </w:p>
     <w:p>
       <w:pPr>
         <w:pStyle w:val="Heading3"/>
       </w:pPr>
-      <w:bookmarkStart w:id="19" w:name="_Toc7055855"/>
-      <w:r>
-        <w:t>3.3.2 MySQL</w:t>
-      </w:r>
-      <w:bookmarkEnd w:id="19"/>
+      <w:bookmarkStart w:id="18" w:name="_Toc7088822"/>
+      <w:r>
+        <w:t>3.3.2</w:t>
+      </w:r>
+      <w:r>
+        <w:t xml:space="preserve"> Microsoft SQL server</w:t>
+      </w:r>
+      <w:bookmarkEnd w:id="18"/>
     </w:p>
     <w:p>
       <w:pPr>
         <w:jc w:val="both"/>
         <w:rPr>
-          <w:sz w:val="28"/>
-          <w:szCs w:val="28"/>
+          <w:szCs w:val="24"/>
         </w:rPr>
       </w:pPr>
       <w:r>
@@ -8616,102 +8788,61 @@
         <w:rPr>
           <w:szCs w:val="24"/>
         </w:rPr>
-        <w:t xml:space="preserve">MySQL je databázový systém sponzorovaný spoločnosťou MySQL AB, ale bola MySQL bolo kúpené taktiež Oracle Corporation. Je to open source, neponúka riešenia pre </w:t>
-      </w:r>
-      <w:r>
-        <w:rPr>
-          <w:szCs w:val="24"/>
-        </w:rPr>
-        <w:t>veľké</w:t>
-      </w:r>
-      <w:r>
-        <w:rPr>
-          <w:szCs w:val="24"/>
-        </w:rPr>
+        <w:t xml:space="preserve">Je relačný databázový systém </w:t>
+      </w:r>
+      <w:r>
+        <w:rPr>
+          <w:szCs w:val="24"/>
+        </w:rPr>
+        <w:t>vyvíjaný</w:t>
+      </w:r>
+      <w:r>
+        <w:rPr>
+          <w:szCs w:val="24"/>
+        </w:rPr>
+        <w:t xml:space="preserve"> spoločnosťou Microsoft. Ponúkajú niekoľko edícií, zadarmo je edícia Express, ktorá je obmedzenou verziou </w:t>
+      </w:r>
+      <w:r>
+        <w:rPr>
+          <w:szCs w:val="24"/>
+        </w:rPr>
+        <w:t xml:space="preserve">oproti </w:t>
+      </w:r>
+      <w:r>
+        <w:rPr>
+          <w:szCs w:val="24"/>
+        </w:rPr>
+        <w:t>štandardnej verzi</w:t>
+      </w:r>
+      <w:r>
+        <w:rPr>
+          <w:szCs w:val="24"/>
+        </w:rPr>
+        <w:t>í aj MySQL</w:t>
+      </w:r>
+      <w:r>
+        <w:rPr>
+          <w:szCs w:val="24"/>
+        </w:rPr>
+        <w:t xml:space="preserve">. </w:t>
+      </w:r>
+    </w:p>
+    <w:p>
+      <w:pPr>
+        <w:pStyle w:val="Heading3"/>
+      </w:pPr>
+      <w:bookmarkStart w:id="19" w:name="_Toc7088823"/>
+      <w:r>
+        <w:lastRenderedPageBreak/>
+        <w:t>3.3.3</w:t>
+      </w:r>
+      <w:r>
+        <w:t xml:space="preserve"> PostgreSQL</w:t>
+      </w:r>
+      <w:bookmarkEnd w:id="19"/>
+      <w:r>
         <w:t xml:space="preserve"> </w:t>
       </w:r>
-      <w:r>
-        <w:rPr>
-          <w:szCs w:val="24"/>
-        </w:rPr>
-        <w:t>projekty</w:t>
-      </w:r>
-      <w:r>
-        <w:rPr>
-          <w:szCs w:val="24"/>
-        </w:rPr>
-        <w:t>, nepodporuje XML</w:t>
-      </w:r>
-      <w:r>
-        <w:rPr>
-          <w:szCs w:val="24"/>
-        </w:rPr>
-        <w:t xml:space="preserve"> ale od verzie 5.7 podporuje JSON</w:t>
-      </w:r>
-      <w:r>
-        <w:rPr>
-          <w:szCs w:val="24"/>
-        </w:rPr>
-        <w:t xml:space="preserve">. </w:t>
-      </w:r>
-      <w:r>
-        <w:rPr>
-          <w:szCs w:val="24"/>
-        </w:rPr>
-        <w:t xml:space="preserve">Pri práci je možné pracovať s </w:t>
-      </w:r>
-      <w:r>
-        <w:rPr>
-          <w:szCs w:val="24"/>
-        </w:rPr>
-        <w:t>viacerými</w:t>
-      </w:r>
-      <w:r>
-        <w:rPr>
-          <w:szCs w:val="24"/>
-        </w:rPr>
-        <w:t xml:space="preserve"> storage enginmi, štandardne InnoDB alebo MyISAM. </w:t>
-      </w:r>
-      <w:r>
-        <w:rPr>
-          <w:szCs w:val="24"/>
-        </w:rPr>
-        <w:t xml:space="preserve">InnoDB podporuje foreign klúče a stým bude táto </w:t>
-      </w:r>
-      <w:r>
-        <w:rPr>
-          <w:szCs w:val="24"/>
-        </w:rPr>
-        <w:t>funkcionalita</w:t>
-      </w:r>
-      <w:r>
-        <w:rPr>
-          <w:szCs w:val="24"/>
-        </w:rPr>
-        <w:t xml:space="preserve"> pre našu aplikáciu</w:t>
-      </w:r>
-      <w:r>
-        <w:rPr>
-          <w:szCs w:val="24"/>
-        </w:rPr>
-        <w:t xml:space="preserve"> dostatočnou</w:t>
-      </w:r>
-      <w:r>
-        <w:rPr>
-          <w:szCs w:val="24"/>
-        </w:rPr>
-        <w:t>.</w:t>
-      </w:r>
-    </w:p>
-    <w:p>
-      <w:pPr>
-        <w:pStyle w:val="Heading3"/>
-      </w:pPr>
-      <w:bookmarkStart w:id="20" w:name="_Toc7055856"/>
-      <w:r>
-        <w:t>3.3.3 Microsoft SQL server</w:t>
-      </w:r>
-      <w:bookmarkEnd w:id="20"/>
     </w:p>
     <w:p>
       <w:pPr>
@@ -8732,7 +8863,25 @@
         <w:rPr>
           <w:szCs w:val="24"/>
         </w:rPr>
-        <w:t xml:space="preserve">Je relačný databázový systém </w:t>
+        <w:t xml:space="preserve">PostreSQL je plnohodnotný výkonný komunitou </w:t>
+      </w:r>
+      <w:r>
+        <w:rPr>
+          <w:szCs w:val="24"/>
+        </w:rPr>
+        <w:t>obľúbený</w:t>
+      </w:r>
+      <w:r>
+        <w:rPr>
+          <w:szCs w:val="24"/>
+        </w:rPr>
+        <w:t xml:space="preserve"> </w:t>
+      </w:r>
+      <w:r>
+        <w:rPr>
+          <w:szCs w:val="24"/>
+        </w:rPr>
+        <w:t xml:space="preserve">open source relačný databázový systém </w:t>
       </w:r>
       <w:r>
         <w:rPr>
@@ -8744,96 +8893,6 @@
         <w:rPr>
           <w:szCs w:val="24"/>
         </w:rPr>
-        <w:t xml:space="preserve"> spoločnosťou Microsoft. Ponúkajú niekoľko edícií, zadarmo je edícia Express, ktorá je obmedzenou verziou </w:t>
-      </w:r>
-      <w:r>
-        <w:rPr>
-          <w:szCs w:val="24"/>
-        </w:rPr>
-        <w:t xml:space="preserve">oproti </w:t>
-      </w:r>
-      <w:r>
-        <w:rPr>
-          <w:szCs w:val="24"/>
-        </w:rPr>
-        <w:t>štandardnej verzi</w:t>
-      </w:r>
-      <w:r>
-        <w:rPr>
-          <w:szCs w:val="24"/>
-        </w:rPr>
-        <w:t>í aj MySQL</w:t>
-      </w:r>
-      <w:r>
-        <w:rPr>
-          <w:szCs w:val="24"/>
-        </w:rPr>
-        <w:t xml:space="preserve">. </w:t>
-      </w:r>
-    </w:p>
-    <w:p>
-      <w:pPr>
-        <w:pStyle w:val="Heading3"/>
-      </w:pPr>
-      <w:bookmarkStart w:id="21" w:name="_Toc7055857"/>
-      <w:r>
-        <w:lastRenderedPageBreak/>
-        <w:t>3.3.4 PostgreSQL</w:t>
-      </w:r>
-      <w:bookmarkEnd w:id="21"/>
-      <w:r>
-        <w:t xml:space="preserve"> </w:t>
-      </w:r>
-    </w:p>
-    <w:p>
-      <w:pPr>
-        <w:jc w:val="both"/>
-        <w:rPr>
-          <w:szCs w:val="24"/>
-        </w:rPr>
-      </w:pPr>
-      <w:r>
-        <w:rPr>
-          <w:b/>
-          <w:sz w:val="28"/>
-          <w:szCs w:val="28"/>
-        </w:rPr>
-        <w:tab/>
-      </w:r>
-      <w:r>
-        <w:rPr>
-          <w:szCs w:val="24"/>
-        </w:rPr>
-        <w:t xml:space="preserve">PostreSQL je plnohodnotný výkonný komunitou </w:t>
-      </w:r>
-      <w:r>
-        <w:rPr>
-          <w:szCs w:val="24"/>
-        </w:rPr>
-        <w:t>obľúbený</w:t>
-      </w:r>
-      <w:r>
-        <w:rPr>
-          <w:szCs w:val="24"/>
-        </w:rPr>
-        <w:t xml:space="preserve"> </w:t>
-      </w:r>
-      <w:r>
-        <w:rPr>
-          <w:szCs w:val="24"/>
-        </w:rPr>
-        <w:t xml:space="preserve">open source relačný databázový systém </w:t>
-      </w:r>
-      <w:r>
-        <w:rPr>
-          <w:szCs w:val="24"/>
-        </w:rPr>
-        <w:t>vyvíjaný</w:t>
-      </w:r>
-      <w:r>
-        <w:rPr>
-          <w:szCs w:val="24"/>
-        </w:rPr>
         <w:t xml:space="preserve"> PostreSQL Global Developmen</w:t>
       </w:r>
       <w:r>
@@ -8878,12 +8937,18 @@
         </w:rPr>
         <w:t xml:space="preserve"> preberať dáta z inej už existujúcej tabuľky.</w:t>
       </w:r>
+      <w:r>
+        <w:rPr>
+          <w:szCs w:val="24"/>
+        </w:rPr>
+        <w:t xml:space="preserve"> Podporuje zložitejšie dátové typy. Táto funcionalita by v našej aplikácií zostala nevyužitá</w:t>
+      </w:r>
     </w:p>
     <w:p>
       <w:pPr>
         <w:pStyle w:val="Heading1"/>
       </w:pPr>
-      <w:bookmarkStart w:id="22" w:name="_Toc7055858"/>
+      <w:bookmarkStart w:id="20" w:name="_Toc7088824"/>
       <w:r>
         <w:t>4</w:t>
       </w:r>
@@ -8891,13 +8956,13 @@
         <w:tab/>
         <w:t>Možnosti pridávanie fotiek, tlače a identifikácie zákazníkov</w:t>
       </w:r>
-      <w:bookmarkEnd w:id="22"/>
+      <w:bookmarkEnd w:id="20"/>
     </w:p>
     <w:p>
       <w:pPr>
         <w:pStyle w:val="Heading2"/>
       </w:pPr>
-      <w:bookmarkStart w:id="23" w:name="_Toc7055859"/>
+      <w:bookmarkStart w:id="21" w:name="_Toc7088825"/>
       <w:r>
         <w:t>4</w:t>
       </w:r>
@@ -8910,7 +8975,7 @@
       <w:r>
         <w:t>Možnosti a problémy indetifikácie zákazníkov</w:t>
       </w:r>
-      <w:bookmarkEnd w:id="23"/>
+      <w:bookmarkEnd w:id="21"/>
     </w:p>
     <w:p>
       <w:pPr>
@@ -9392,14 +9457,14 @@
       <w:pPr>
         <w:pStyle w:val="Heading2"/>
       </w:pPr>
-      <w:bookmarkStart w:id="24" w:name="_Toc7055860"/>
+      <w:bookmarkStart w:id="22" w:name="_Toc7088826"/>
       <w:r>
         <w:t>4</w:t>
       </w:r>
       <w:r>
         <w:t>.2 Možnosti pridávania fotiek</w:t>
       </w:r>
-      <w:bookmarkEnd w:id="24"/>
+      <w:bookmarkEnd w:id="22"/>
     </w:p>
     <w:p>
       <w:pPr>
@@ -9540,7 +9605,7 @@
       <w:pPr>
         <w:pStyle w:val="Heading2"/>
       </w:pPr>
-      <w:bookmarkStart w:id="25" w:name="_Toc7055861"/>
+      <w:bookmarkStart w:id="23" w:name="_Toc7088827"/>
       <w:r>
         <w:t>4</w:t>
       </w:r>
@@ -9553,7 +9618,7 @@
       <w:r>
         <w:t>Možnosti tlače</w:t>
       </w:r>
-      <w:bookmarkEnd w:id="25"/>
+      <w:bookmarkEnd w:id="23"/>
     </w:p>
     <w:p>
       <w:pPr>
@@ -9746,7 +9811,7 @@
       <w:pPr>
         <w:pStyle w:val="Heading1"/>
       </w:pPr>
-      <w:bookmarkStart w:id="26" w:name="_Toc7055862"/>
+      <w:bookmarkStart w:id="24" w:name="_Toc7088828"/>
       <w:r>
         <w:t xml:space="preserve">5 </w:t>
       </w:r>
@@ -9756,13 +9821,13 @@
       <w:r>
         <w:t>Návrh a implementácia aplikácie</w:t>
       </w:r>
-      <w:bookmarkEnd w:id="26"/>
+      <w:bookmarkEnd w:id="24"/>
     </w:p>
     <w:p>
       <w:pPr>
         <w:pStyle w:val="Heading2"/>
       </w:pPr>
-      <w:bookmarkStart w:id="27" w:name="_Toc7055863"/>
+      <w:bookmarkStart w:id="25" w:name="_Toc7088829"/>
       <w:r>
         <w:t xml:space="preserve">5.1 </w:t>
       </w:r>
@@ -9772,7 +9837,7 @@
       <w:r>
         <w:t>Vyhradenie funkcionality</w:t>
       </w:r>
-      <w:bookmarkEnd w:id="27"/>
+      <w:bookmarkEnd w:id="25"/>
     </w:p>
     <w:p>
       <w:pPr>
@@ -9787,11 +9852,11 @@
       <w:pPr>
         <w:pStyle w:val="Heading3"/>
       </w:pPr>
-      <w:bookmarkStart w:id="28" w:name="_Toc7055864"/>
+      <w:bookmarkStart w:id="26" w:name="_Toc7088830"/>
       <w:r>
         <w:t>5.1.1 Akcie a vlastnosti zákazníka</w:t>
       </w:r>
-      <w:bookmarkEnd w:id="28"/>
+      <w:bookmarkEnd w:id="26"/>
     </w:p>
     <w:p>
       <w:pPr>
@@ -9933,11 +9998,11 @@
       <w:pPr>
         <w:pStyle w:val="Heading3"/>
       </w:pPr>
-      <w:bookmarkStart w:id="29" w:name="_Toc7055865"/>
+      <w:bookmarkStart w:id="27" w:name="_Toc7088831"/>
       <w:r>
         <w:t>5.1.2 Akcie a vlastnosti tovaru</w:t>
       </w:r>
-      <w:bookmarkEnd w:id="29"/>
+      <w:bookmarkEnd w:id="27"/>
     </w:p>
     <w:p>
       <w:pPr>
@@ -10151,11 +10216,11 @@
       <w:pPr>
         <w:pStyle w:val="Heading3"/>
       </w:pPr>
-      <w:bookmarkStart w:id="30" w:name="_Toc7055866"/>
+      <w:bookmarkStart w:id="28" w:name="_Toc7088832"/>
       <w:r>
         <w:t>5.1.3 Akcie a vlastnosti záznamov</w:t>
       </w:r>
-      <w:bookmarkEnd w:id="30"/>
+      <w:bookmarkEnd w:id="28"/>
     </w:p>
     <w:p>
       <w:pPr>
@@ -10321,7 +10386,7 @@
       <w:pPr>
         <w:pStyle w:val="Heading2"/>
       </w:pPr>
-      <w:bookmarkStart w:id="31" w:name="_Toc7055867"/>
+      <w:bookmarkStart w:id="29" w:name="_Toc7088833"/>
       <w:r>
         <w:lastRenderedPageBreak/>
         <w:t xml:space="preserve">5.2 </w:t>
@@ -10332,7 +10397,7 @@
       <w:r>
         <w:t>Databáza</w:t>
       </w:r>
-      <w:bookmarkEnd w:id="31"/>
+      <w:bookmarkEnd w:id="29"/>
     </w:p>
     <w:p>
       <w:pPr>
@@ -10562,7 +10627,7 @@
       <w:pPr>
         <w:pStyle w:val="Heading2"/>
       </w:pPr>
-      <w:bookmarkStart w:id="32" w:name="_Toc7055868"/>
+      <w:bookmarkStart w:id="30" w:name="_Toc7088834"/>
       <w:r>
         <w:t>5.3</w:t>
       </w:r>
@@ -10572,7 +10637,7 @@
       <w:r>
         <w:t xml:space="preserve"> Návrh okien</w:t>
       </w:r>
-      <w:bookmarkEnd w:id="32"/>
+      <w:bookmarkEnd w:id="30"/>
     </w:p>
     <w:p>
       <w:pPr>
@@ -10714,7 +10779,7 @@
       <w:pPr>
         <w:pStyle w:val="Heading2"/>
       </w:pPr>
-      <w:bookmarkStart w:id="33" w:name="_Toc7055869"/>
+      <w:bookmarkStart w:id="31" w:name="_Toc7088835"/>
       <w:r>
         <w:t>5</w:t>
       </w:r>
@@ -10724,7 +10789,7 @@
       <w:r>
         <w:t xml:space="preserve"> Hlavné okno</w:t>
       </w:r>
-      <w:bookmarkEnd w:id="33"/>
+      <w:bookmarkEnd w:id="31"/>
     </w:p>
     <w:p>
       <w:pPr>
@@ -11047,14 +11112,14 @@
       <w:pPr>
         <w:pStyle w:val="Heading2"/>
       </w:pPr>
-      <w:bookmarkStart w:id="34" w:name="_Toc7055870"/>
+      <w:bookmarkStart w:id="32" w:name="_Toc7088836"/>
       <w:r>
         <w:t>5.3.2</w:t>
       </w:r>
       <w:r>
         <w:t xml:space="preserve"> Okno užívateľa</w:t>
       </w:r>
-      <w:bookmarkEnd w:id="34"/>
+      <w:bookmarkEnd w:id="32"/>
     </w:p>
     <w:p>
       <w:pPr>
@@ -11201,7 +11266,7 @@
       <w:pPr>
         <w:pStyle w:val="Heading2"/>
       </w:pPr>
-      <w:bookmarkStart w:id="35" w:name="_Toc7055871"/>
+      <w:bookmarkStart w:id="33" w:name="_Toc7088837"/>
       <w:r>
         <w:lastRenderedPageBreak/>
         <w:t>5.3.</w:t>
@@ -11212,7 +11277,7 @@
       <w:r>
         <w:t xml:space="preserve"> Okno detailu tovaru</w:t>
       </w:r>
-      <w:bookmarkEnd w:id="35"/>
+      <w:bookmarkEnd w:id="33"/>
     </w:p>
     <w:p>
       <w:pPr>
@@ -11264,7 +11329,7 @@
       <w:pPr>
         <w:pStyle w:val="Heading2"/>
       </w:pPr>
-      <w:bookmarkStart w:id="36" w:name="_Toc7055872"/>
+      <w:bookmarkStart w:id="34" w:name="_Toc7088838"/>
       <w:r>
         <w:t>5.3.4</w:t>
       </w:r>
@@ -11280,7 +11345,7 @@
       <w:r>
         <w:t>okná</w:t>
       </w:r>
-      <w:bookmarkEnd w:id="36"/>
+      <w:bookmarkEnd w:id="34"/>
     </w:p>
     <w:p>
       <w:pPr>
@@ -11320,7 +11385,7 @@
       <w:pPr>
         <w:pStyle w:val="Heading2"/>
       </w:pPr>
-      <w:bookmarkStart w:id="37" w:name="_Toc7055873"/>
+      <w:bookmarkStart w:id="35" w:name="_Toc7088839"/>
       <w:r>
         <w:t>5</w:t>
       </w:r>
@@ -11330,7 +11395,7 @@
       <w:r>
         <w:t xml:space="preserve"> Popup pri zmene údajov</w:t>
       </w:r>
-      <w:bookmarkEnd w:id="37"/>
+      <w:bookmarkEnd w:id="35"/>
     </w:p>
     <w:p>
       <w:pPr>
@@ -11370,11 +11435,11 @@
       <w:pPr>
         <w:pStyle w:val="Heading2"/>
       </w:pPr>
-      <w:bookmarkStart w:id="38" w:name="_Toc7055874"/>
+      <w:bookmarkStart w:id="36" w:name="_Toc7088840"/>
       <w:r>
         <w:t>5.3.6 Material Design</w:t>
       </w:r>
-      <w:bookmarkEnd w:id="38"/>
+      <w:bookmarkEnd w:id="36"/>
     </w:p>
     <w:p>
       <w:pPr>
@@ -11857,7 +11922,7 @@
       <w:pPr>
         <w:pStyle w:val="Heading1"/>
       </w:pPr>
-      <w:bookmarkStart w:id="39" w:name="_Toc7055875"/>
+      <w:bookmarkStart w:id="37" w:name="_Toc7088841"/>
       <w:r>
         <w:lastRenderedPageBreak/>
         <w:t>5</w:t>
@@ -11877,7 +11942,7 @@
       <w:r>
         <w:t>ementácia a výsledná aplikácia</w:t>
       </w:r>
-      <w:bookmarkEnd w:id="39"/>
+      <w:bookmarkEnd w:id="37"/>
     </w:p>
     <w:p>
       <w:pPr>
@@ -11892,7 +11957,7 @@
       <w:pPr>
         <w:pStyle w:val="Heading2"/>
       </w:pPr>
-      <w:bookmarkStart w:id="40" w:name="_Toc7055876"/>
+      <w:bookmarkStart w:id="38" w:name="_Toc7088842"/>
       <w:r>
         <w:t>5</w:t>
       </w:r>
@@ -11902,7 +11967,7 @@
       <w:r>
         <w:t>1 Rozloženie ovládacích prvkov</w:t>
       </w:r>
-      <w:bookmarkEnd w:id="40"/>
+      <w:bookmarkEnd w:id="38"/>
     </w:p>
     <w:p>
       <w:pPr>
@@ -12521,7 +12586,7 @@
       <w:pPr>
         <w:pStyle w:val="Heading2"/>
       </w:pPr>
-      <w:bookmarkStart w:id="41" w:name="_Toc7055877"/>
+      <w:bookmarkStart w:id="39" w:name="_Toc7088843"/>
       <w:r>
         <w:t>5</w:t>
       </w:r>
@@ -12534,7 +12599,7 @@
       <w:r>
         <w:t>opup okná</w:t>
       </w:r>
-      <w:bookmarkEnd w:id="41"/>
+      <w:bookmarkEnd w:id="39"/>
     </w:p>
     <w:p>
       <w:pPr>
@@ -12650,7 +12715,7 @@
       <w:pPr>
         <w:pStyle w:val="Heading2"/>
       </w:pPr>
-      <w:bookmarkStart w:id="42" w:name="_Toc7055878"/>
+      <w:bookmarkStart w:id="40" w:name="_Toc7088844"/>
       <w:r>
         <w:t>5</w:t>
       </w:r>
@@ -12660,7 +12725,7 @@
       <w:r>
         <w:t xml:space="preserve"> Obrázky a FTP pripojenie</w:t>
       </w:r>
-      <w:bookmarkEnd w:id="42"/>
+      <w:bookmarkEnd w:id="40"/>
     </w:p>
     <w:p>
       <w:pPr>
@@ -12733,7 +12798,7 @@
       <w:pPr>
         <w:pStyle w:val="Heading2"/>
       </w:pPr>
-      <w:bookmarkStart w:id="43" w:name="_Toc7055879"/>
+      <w:bookmarkStart w:id="41" w:name="_Toc7088845"/>
       <w:r>
         <w:t>5</w:t>
       </w:r>
@@ -12746,7 +12811,7 @@
       <w:r>
         <w:t>Web kamera</w:t>
       </w:r>
-      <w:bookmarkEnd w:id="43"/>
+      <w:bookmarkEnd w:id="41"/>
     </w:p>
     <w:p>
       <w:pPr>
@@ -12923,7 +12988,7 @@
       <w:pPr>
         <w:pStyle w:val="Heading2"/>
       </w:pPr>
-      <w:bookmarkStart w:id="44" w:name="_Toc7055880"/>
+      <w:bookmarkStart w:id="42" w:name="_Toc7088846"/>
       <w:r>
         <w:t>5</w:t>
       </w:r>
@@ -12933,7 +12998,7 @@
       <w:r>
         <w:t xml:space="preserve"> Tlač</w:t>
       </w:r>
-      <w:bookmarkEnd w:id="44"/>
+      <w:bookmarkEnd w:id="42"/>
     </w:p>
     <w:p>
       <w:pPr>
@@ -13089,7 +13154,7 @@
       <w:pPr>
         <w:pStyle w:val="Heading1"/>
       </w:pPr>
-      <w:bookmarkStart w:id="45" w:name="_Toc7055881"/>
+      <w:bookmarkStart w:id="43" w:name="_Toc7088847"/>
       <w:r>
         <w:t>6</w:t>
       </w:r>
@@ -13097,7 +13162,7 @@
         <w:tab/>
         <w:t>Webové rozhranie</w:t>
       </w:r>
-      <w:bookmarkEnd w:id="45"/>
+      <w:bookmarkEnd w:id="43"/>
     </w:p>
     <w:p>
       <w:pPr>
@@ -13118,7 +13183,7 @@
       <w:pPr>
         <w:pStyle w:val="Heading2"/>
       </w:pPr>
-      <w:bookmarkStart w:id="46" w:name="_Toc7055882"/>
+      <w:bookmarkStart w:id="44" w:name="_Toc7088848"/>
       <w:r>
         <w:lastRenderedPageBreak/>
         <w:t xml:space="preserve">6.1 </w:t>
@@ -13141,7 +13206,7 @@
       <w:r>
         <w:t>web aplikácia</w:t>
       </w:r>
-      <w:bookmarkEnd w:id="46"/>
+      <w:bookmarkEnd w:id="44"/>
     </w:p>
     <w:p>
       <w:pPr>
@@ -13185,11 +13250,11 @@
       <w:pPr>
         <w:pStyle w:val="Heading2"/>
       </w:pPr>
-      <w:bookmarkStart w:id="47" w:name="_Toc7055883"/>
+      <w:bookmarkStart w:id="45" w:name="_Toc7088849"/>
       <w:r>
         <w:t>6.1.1 O Architektúre MVC</w:t>
       </w:r>
-      <w:bookmarkEnd w:id="47"/>
+      <w:bookmarkEnd w:id="45"/>
     </w:p>
     <w:p>
       <w:pPr>
@@ -13553,11 +13618,11 @@
         <w:pStyle w:val="Heading2"/>
         <w:jc w:val="both"/>
       </w:pPr>
-      <w:bookmarkStart w:id="48" w:name="_Toc7055884"/>
+      <w:bookmarkStart w:id="46" w:name="_Toc7088850"/>
       <w:r>
         <w:t>6.1.2 Rozdiely medzi WPF a ASP.NET</w:t>
       </w:r>
-      <w:bookmarkEnd w:id="48"/>
+      <w:bookmarkEnd w:id="46"/>
     </w:p>
     <w:p>
       <w:pPr>
@@ -13610,7 +13675,7 @@
       <w:pPr>
         <w:pStyle w:val="Heading1"/>
       </w:pPr>
-      <w:bookmarkStart w:id="49" w:name="_Toc7055885"/>
+      <w:bookmarkStart w:id="47" w:name="_Toc7088851"/>
       <w:r>
         <w:lastRenderedPageBreak/>
         <w:t xml:space="preserve">7 </w:t>
@@ -13621,16 +13686,74 @@
       <w:r>
         <w:t>Testovanie</w:t>
       </w:r>
+      <w:bookmarkEnd w:id="47"/>
+      <w:r>
+        <w:t xml:space="preserve"> </w:t>
+      </w:r>
+    </w:p>
+    <w:p>
+      <w:r>
+        <w:tab/>
+        <w:t>Fungovanie každej aplikácie pred svojím vydaním musí byť otestované. Pri testoch sa snažíme nájsť výnimočné stavy aplikácie, a vyhodnocujeme dané riešenie</w:t>
+      </w:r>
+    </w:p>
+    <w:p>
+      <w:pPr>
+        <w:pStyle w:val="Heading2"/>
+      </w:pPr>
+      <w:bookmarkStart w:id="48" w:name="_Toc7088852"/>
+      <w:r>
+        <w:t>7.1 Virtual</w:t>
+      </w:r>
+      <w:r>
+        <w:t>i</w:t>
+      </w:r>
+      <w:r>
+        <w:t>zácia tabuliek</w:t>
+      </w:r>
+      <w:bookmarkEnd w:id="48"/>
+    </w:p>
+    <w:p>
+      <w:r>
+        <w:tab/>
+        <w:t>Pri vyfarbovaní riadkov tabuliek tovaru, som sa stretol s problémom automatickej virtualizácie tabuliek. Keď bola zapnutá, aplikácia načítavala len riadky ktoré sú práve viditeľné, a pri prechádzaní riadkami ktoré sa nenačítali na začiatku, nemali farbu. Ako prvý test teda vyskúšame vygenerovať 100 položiek tovaru</w:t>
+      </w:r>
+      <w:r>
+        <w:t>. Beh aplikácie sa očividne spomalil, môj výber úpravy dát v kóde na pozadí sa neukázalo ako ideálne riešenie, ale je aspoň postačujúce.</w:t>
+      </w:r>
+    </w:p>
+    <w:p>
+      <w:pPr>
+        <w:pStyle w:val="Heading2"/>
+      </w:pPr>
+      <w:bookmarkStart w:id="49" w:name="_Toc7088853"/>
+      <w:r>
+        <w:t>7.2 Tlač a web kamera</w:t>
+      </w:r>
       <w:bookmarkEnd w:id="49"/>
-      <w:r>
-        <w:t xml:space="preserve"> </w:t>
+    </w:p>
+    <w:p>
+      <w:r>
+        <w:tab/>
+        <w:t>Pri implementácií aplikácie som nemal d</w:t>
+      </w:r>
+      <w:bookmarkStart w:id="50" w:name="_GoBack"/>
+      <w:bookmarkEnd w:id="50"/>
+      <w:r>
+        <w:t>ostupnú žiadnu virtuálnu tlačiareň, tú musíme otestovať. Rozdielom medzi tlačou na virtuálnej tlačiarni a obyčajnej je ukladanie súboru do xps súboru až potom následné tlačenie. Je prekvapivo náročné v kóde zistiť či pripojená tlačiareň je virtuálna alebo nie, a preto podmienku uloženia do xps súboru aplikácia preskočila. Ako opravu, aplikácia ukladá súbor ktorý ide tlačit do xps súboru vždy.</w:t>
+      </w:r>
+    </w:p>
+    <w:p>
+      <w:r>
+        <w:tab/>
+        <w:t xml:space="preserve">Web kamera pri implementácií bola testovaná len či je schopná urobiť fotku, či je tento postup príjemný nebolo otestované. Po teste sa ukázalo, že fotiť klikom myšky môže byť náročné, musíte sledovať aj aplikáciu, aj obraz ktorý fotíte. Ako opravu by som ponúkol možnosť časovača, ktorý môže byť v budúcnosti doplnený. </w:t>
       </w:r>
     </w:p>
     <w:p>
       <w:pPr>
         <w:pStyle w:val="Heading1"/>
       </w:pPr>
-      <w:bookmarkStart w:id="50" w:name="_Toc7055886"/>
+      <w:bookmarkStart w:id="51" w:name="_Toc7088854"/>
       <w:r>
         <w:t>8</w:t>
       </w:r>
@@ -13638,7 +13761,7 @@
         <w:tab/>
         <w:t>Záver</w:t>
       </w:r>
-      <w:bookmarkEnd w:id="50"/>
+      <w:bookmarkEnd w:id="51"/>
     </w:p>
     <w:p>
       <w:pPr>
@@ -13688,7 +13811,11 @@
         <w:t xml:space="preserve"> </w:t>
       </w:r>
       <w:r>
-        <w:t>Riešenie vyhľadávania v tabuľkách samostatnými comboboxami by som v budúcnosti asi urobil plateným riešením.</w:t>
+        <w:t xml:space="preserve">Riešenie </w:t>
+      </w:r>
+      <w:r>
+        <w:lastRenderedPageBreak/>
+        <w:t>vyhľadávania v tabuľkách samostatnými comboboxami by som v budúcnosti asi urobil plateným riešením.</w:t>
       </w:r>
     </w:p>
     <w:p>
@@ -13859,7 +13986,7 @@
           <w:rPr>
             <w:noProof/>
           </w:rPr>
-          <w:t>10</w:t>
+          <w:t>20</w:t>
         </w:r>
         <w:r>
           <w:rPr>
@@ -16770,7 +16897,7 @@
 </file>
 
 <file path=customXml/itemProps1.xml><?xml version="1.0" encoding="utf-8"?>
-<ds:datastoreItem xmlns:ds="http://schemas.openxmlformats.org/officeDocument/2006/customXml" ds:itemID="{FA4BB6A6-E67F-4F46-B940-498BBCDF1F53}">
+<ds:datastoreItem xmlns:ds="http://schemas.openxmlformats.org/officeDocument/2006/customXml" ds:itemID="{1BCFA619-60B5-4C8D-A8B7-D42D81E38D78}">
   <ds:schemaRefs>
     <ds:schemaRef ds:uri="http://schemas.openxmlformats.org/officeDocument/2006/bibliography"/>
   </ds:schemaRefs>

</xml_diff>